<commit_message>
UT_Story update to Unity
</commit_message>
<xml_diff>
--- a/Design.设计/Documents.设计文档/GDD_FULL.docx
+++ b/Design.设计/Documents.设计文档/GDD_FULL.docx
@@ -1,6 +1,6 @@
 
 <file path=word/document.xml><?xml version="1.0" encoding="utf-8"?>
-<w:document xmlns:wpc="http://schemas.microsoft.com/office/word/2010/wordprocessingCanvas" xmlns:cx="http://schemas.microsoft.com/office/drawing/2014/chartex" xmlns:cx1="http://schemas.microsoft.com/office/drawing/2015/9/8/chartex" xmlns:cx2="http://schemas.microsoft.com/office/drawing/2015/10/21/chartex" xmlns:cx3="http://schemas.microsoft.com/office/drawing/2016/5/9/chartex" xmlns:cx4="http://schemas.microsoft.com/office/drawing/2016/5/10/chartex" xmlns:cx5="http://schemas.microsoft.com/office/drawing/2016/5/11/chartex" xmlns:cx6="http://schemas.microsoft.com/office/drawing/2016/5/12/chartex" xmlns:cx7="http://schemas.microsoft.com/office/drawing/2016/5/13/chartex" xmlns:cx8="http://schemas.microsoft.com/office/drawing/2016/5/14/chartex" xmlns:mc="http://schemas.openxmlformats.org/markup-compatibility/2006" xmlns:aink="http://schemas.microsoft.com/office/drawing/2016/ink" xmlns:am3d="http://schemas.microsoft.com/office/drawing/2017/model3d" xmlns:o="urn:schemas-microsoft-com:office:office" xmlns:r="http://schemas.openxmlformats.org/officeDocument/2006/relationships" xmlns:m="http://schemas.openxmlformats.org/officeDocument/2006/math" xmlns:v="urn:schemas-microsoft-com:vml" xmlns:wp14="http://schemas.microsoft.com/office/word/2010/wordprocessingDrawing" xmlns:wp="http://schemas.openxmlformats.org/drawingml/2006/wordprocessingDrawing" xmlns:w10="urn:schemas-microsoft-com:office:word" xmlns:w="http://schemas.openxmlformats.org/wordprocessingml/2006/main" xmlns:w14="http://schemas.microsoft.com/office/word/2010/wordml" xmlns:w15="http://schemas.microsoft.com/office/word/2012/wordml" xmlns:w16cid="http://schemas.microsoft.com/office/word/2016/wordml/cid" xmlns:w16se="http://schemas.microsoft.com/office/word/2015/wordml/symex" xmlns:wpg="http://schemas.microsoft.com/office/word/2010/wordprocessingGroup" xmlns:wpi="http://schemas.microsoft.com/office/word/2010/wordprocessingInk" xmlns:wne="http://schemas.microsoft.com/office/word/2006/wordml" xmlns:wps="http://schemas.microsoft.com/office/word/2010/wordprocessingShape" mc:Ignorable="w14 w15 w16se w16cid wp14">
+<w:document xmlns:wpc="http://schemas.microsoft.com/office/word/2010/wordprocessingCanvas" xmlns:cx="http://schemas.microsoft.com/office/drawing/2014/chartex" xmlns:mc="http://schemas.openxmlformats.org/markup-compatibility/2006" xmlns:o="urn:schemas-microsoft-com:office:office" xmlns:r="http://schemas.openxmlformats.org/officeDocument/2006/relationships" xmlns:m="http://schemas.openxmlformats.org/officeDocument/2006/math" xmlns:v="urn:schemas-microsoft-com:vml" xmlns:wp14="http://schemas.microsoft.com/office/word/2010/wordprocessingDrawing" xmlns:wp="http://schemas.openxmlformats.org/drawingml/2006/wordprocessingDrawing" xmlns:w10="urn:schemas-microsoft-com:office:word" xmlns:w="http://schemas.openxmlformats.org/wordprocessingml/2006/main" xmlns:w14="http://schemas.microsoft.com/office/word/2010/wordml" xmlns:w15="http://schemas.microsoft.com/office/word/2012/wordml" xmlns:w16se="http://schemas.microsoft.com/office/word/2015/wordml/symex" xmlns:wpg="http://schemas.microsoft.com/office/word/2010/wordprocessingGroup" xmlns:wpi="http://schemas.microsoft.com/office/word/2010/wordprocessingInk" xmlns:wne="http://schemas.microsoft.com/office/word/2006/wordml" xmlns:wps="http://schemas.microsoft.com/office/word/2010/wordprocessingShape" mc:Ignorable="w14 w15 w16se wp14">
   <w:body>
     <w:p>
       <w:pPr>
@@ -599,23 +599,13 @@
         </w:rPr>
         <w:t xml:space="preserve"> Written by: </w:t>
       </w:r>
-      <w:proofErr w:type="spellStart"/>
       <w:r>
         <w:rPr>
           <w:rFonts w:eastAsia="Calibri"/>
           <w:sz w:val="26"/>
           <w:szCs w:val="26"/>
         </w:rPr>
-        <w:t>KunAn</w:t>
-      </w:r>
-      <w:proofErr w:type="spellEnd"/>
-      <w:r>
-        <w:rPr>
-          <w:rFonts w:eastAsia="Calibri"/>
-          <w:sz w:val="26"/>
-          <w:szCs w:val="26"/>
-        </w:rPr>
-        <w:t xml:space="preserve"> Li</w:t>
+        <w:t>KunAn Li</w:t>
       </w:r>
     </w:p>
     <w:p>
@@ -854,8 +844,6 @@
               </w:rPr>
               <w:t>玩法</w:t>
             </w:r>
-            <w:bookmarkStart w:id="3" w:name="_GoBack"/>
-            <w:bookmarkEnd w:id="3"/>
             <w:r>
               <w:rPr>
                 <w:rFonts w:hint="eastAsia"/>
@@ -927,7 +915,7 @@
               </w:rPr>
               <w:tab/>
             </w:r>
-            <w:bookmarkStart w:id="4" w:name="_Hlk514422368"/>
+            <w:bookmarkStart w:id="3" w:name="_Hlk514422368"/>
             <w:r>
               <w:rPr>
                 <w:rFonts w:hint="eastAsia"/>
@@ -975,7 +963,7 @@
               </w:rPr>
               <w:t>)</w:t>
             </w:r>
-            <w:bookmarkEnd w:id="4"/>
+            <w:bookmarkEnd w:id="3"/>
           </w:hyperlink>
         </w:p>
         <w:p>
@@ -1943,8 +1931,8 @@
         <w:ind w:left="360" w:hanging="360"/>
         <w:contextualSpacing w:val="0"/>
       </w:pPr>
-      <w:bookmarkStart w:id="5" w:name="_eidiu2j3sevv" w:colFirst="0" w:colLast="0"/>
-      <w:bookmarkEnd w:id="5"/>
+      <w:bookmarkStart w:id="4" w:name="_eidiu2j3sevv" w:colFirst="0" w:colLast="0"/>
+      <w:bookmarkEnd w:id="4"/>
     </w:p>
     <w:p>
       <w:pPr>
@@ -1959,8 +1947,8 @@
         <w:ind w:left="360" w:hanging="360"/>
         <w:contextualSpacing w:val="0"/>
       </w:pPr>
-      <w:bookmarkStart w:id="6" w:name="_a885ygcahs18" w:colFirst="0" w:colLast="0"/>
-      <w:bookmarkEnd w:id="6"/>
+      <w:bookmarkStart w:id="5" w:name="_a885ygcahs18" w:colFirst="0" w:colLast="0"/>
+      <w:bookmarkEnd w:id="5"/>
       <w:r>
         <w:br w:type="page"/>
       </w:r>
@@ -1977,13 +1965,17 @@
         </w:pBdr>
         <w:ind w:left="360" w:hanging="360"/>
         <w:contextualSpacing w:val="0"/>
-      </w:pPr>
-      <w:r>
-        <w:rPr>
-          <w:rFonts w:hint="eastAsia"/>
+        <w:rPr>
+          <w:rFonts w:eastAsiaTheme="minorEastAsia"/>
+        </w:rPr>
+      </w:pPr>
+      <w:r>
+        <w:rPr>
+          <w:rFonts w:hint="eastAsia"/>
+          <w:lang w:eastAsia="zh-TW"/>
         </w:rPr>
         <w:lastRenderedPageBreak/>
-        <w:t>大綱</w:t>
+        <w:t>概要</w:t>
       </w:r>
     </w:p>
     <w:p>
@@ -2045,9 +2037,80 @@
           <w:right w:val="nil"/>
           <w:between w:val="nil"/>
         </w:pBdr>
-      </w:pPr>
-      <w:r>
-        <w:t>&lt;Insert Theme here&gt;</w:t>
+        <w:rPr>
+          <w:lang w:eastAsia="zh-TW"/>
+        </w:rPr>
+      </w:pPr>
+      <w:r>
+        <w:rPr>
+          <w:rFonts w:hint="eastAsia"/>
+          <w:lang w:eastAsia="zh-TW"/>
+        </w:rPr>
+        <w:t>奇幻中古世紀</w:t>
+      </w:r>
+    </w:p>
+    <w:p>
+      <w:pPr>
+        <w:numPr>
+          <w:ilvl w:val="1"/>
+          <w:numId w:val="1"/>
+        </w:numPr>
+        <w:pBdr>
+          <w:top w:val="nil"/>
+          <w:left w:val="nil"/>
+          <w:bottom w:val="nil"/>
+          <w:right w:val="nil"/>
+          <w:between w:val="nil"/>
+        </w:pBdr>
+        <w:rPr>
+          <w:lang w:eastAsia="zh-TW"/>
+        </w:rPr>
+      </w:pPr>
+      <w:r>
+        <w:rPr>
+          <w:rFonts w:hint="eastAsia"/>
+          <w:lang w:eastAsia="zh-TW"/>
+        </w:rPr>
+        <w:t>卡通插畫風格</w:t>
+      </w:r>
+    </w:p>
+    <w:p>
+      <w:pPr>
+        <w:numPr>
+          <w:ilvl w:val="1"/>
+          <w:numId w:val="1"/>
+        </w:numPr>
+        <w:pBdr>
+          <w:top w:val="nil"/>
+          <w:left w:val="nil"/>
+          <w:bottom w:val="nil"/>
+          <w:right w:val="nil"/>
+          <w:between w:val="nil"/>
+        </w:pBdr>
+        <w:rPr>
+          <w:lang w:eastAsia="zh-TW"/>
+        </w:rPr>
+      </w:pPr>
+      <w:r>
+        <w:rPr>
+          <w:rFonts w:hint="eastAsia"/>
+          <w:lang w:eastAsia="zh-TW"/>
+        </w:rPr>
+        <w:t>角色扮演</w:t>
+      </w:r>
+      <w:r>
+        <w:rPr>
+          <w:rFonts w:hint="eastAsia"/>
+          <w:lang w:eastAsia="zh-TW"/>
+        </w:rPr>
+        <w:t xml:space="preserve">, </w:t>
+      </w:r>
+      <w:r>
+        <w:rPr>
+          <w:rFonts w:hint="eastAsia"/>
+          <w:lang w:eastAsia="zh-TW"/>
+        </w:rPr>
+        <w:t>卡牌</w:t>
       </w:r>
     </w:p>
     <w:p>
@@ -2061,6 +2124,9 @@
         </w:pBdr>
         <w:ind w:left="360"/>
         <w:contextualSpacing w:val="0"/>
+        <w:rPr>
+          <w:lang w:eastAsia="zh-TW"/>
+        </w:rPr>
       </w:pPr>
     </w:p>
     <w:p>
@@ -2114,8 +2180,22 @@
       <w:r>
         <w:rPr>
           <w:rFonts w:hint="eastAsia"/>
-        </w:rPr>
-        <w:t>二擇一選擇</w:t>
+          <w:lang w:eastAsia="zh-TW"/>
+        </w:rPr>
+        <w:t>對話系統</w:t>
+      </w:r>
+      <w:r>
+        <w:rPr>
+          <w:rFonts w:hint="eastAsia"/>
+          <w:lang w:eastAsia="zh-TW"/>
+        </w:rPr>
+        <w:t xml:space="preserve">: </w:t>
+      </w:r>
+      <w:r>
+        <w:rPr>
+          <w:rFonts w:hint="eastAsia"/>
+        </w:rPr>
+        <w:t>二擇一</w:t>
       </w:r>
     </w:p>
     <w:p>
@@ -2133,7 +2213,25 @@
         </w:pBdr>
       </w:pPr>
       <w:r>
-        <w:t>&lt;Gameplay Mechanic #2&gt;</w:t>
+        <w:rPr>
+          <w:rFonts w:hint="eastAsia"/>
+          <w:lang w:eastAsia="zh-TW"/>
+        </w:rPr>
+        <w:t>魔法系統</w:t>
+      </w:r>
+      <w:r>
+        <w:rPr>
+          <w:rFonts w:hint="eastAsia"/>
+          <w:lang w:eastAsia="zh-TW"/>
+        </w:rPr>
+        <w:t xml:space="preserve">: </w:t>
+      </w:r>
+      <w:r>
+        <w:rPr>
+          <w:rFonts w:hint="eastAsia"/>
+          <w:lang w:eastAsia="zh-TW"/>
+        </w:rPr>
+        <w:t>介入故事</w:t>
       </w:r>
     </w:p>
     <w:p>
@@ -2151,7 +2249,25 @@
         </w:pBdr>
       </w:pPr>
       <w:r>
-        <w:t>&lt;Gameplay Mechanic #3&gt;</w:t>
+        <w:rPr>
+          <w:rFonts w:hint="eastAsia"/>
+          <w:lang w:eastAsia="zh-TW"/>
+        </w:rPr>
+        <w:t>善惡系統</w:t>
+      </w:r>
+      <w:r>
+        <w:rPr>
+          <w:rFonts w:hint="eastAsia"/>
+          <w:lang w:eastAsia="zh-TW"/>
+        </w:rPr>
+        <w:t xml:space="preserve">: </w:t>
+      </w:r>
+      <w:r>
+        <w:rPr>
+          <w:rFonts w:hint="eastAsia"/>
+          <w:lang w:eastAsia="zh-TW"/>
+        </w:rPr>
+        <w:t>世界的去留</w:t>
       </w:r>
     </w:p>
     <w:p>
@@ -2169,8 +2285,38 @@
         </w:pBdr>
       </w:pPr>
       <w:r>
-        <w:t>&lt;Gameplay Mechanic #4&gt;</w:t>
-      </w:r>
+        <w:rPr>
+          <w:rFonts w:hint="eastAsia"/>
+          <w:lang w:eastAsia="zh-TW"/>
+        </w:rPr>
+        <w:t>天數系統</w:t>
+      </w:r>
+      <w:r>
+        <w:rPr>
+          <w:rFonts w:hint="eastAsia"/>
+          <w:lang w:eastAsia="zh-TW"/>
+        </w:rPr>
+        <w:t xml:space="preserve">: </w:t>
+      </w:r>
+      <w:r>
+        <w:rPr>
+          <w:rFonts w:hint="eastAsia"/>
+          <w:lang w:eastAsia="zh-TW"/>
+        </w:rPr>
+        <w:t>生存分數</w:t>
+      </w:r>
+    </w:p>
+    <w:p>
+      <w:pPr>
+        <w:pBdr>
+          <w:top w:val="nil"/>
+          <w:left w:val="nil"/>
+          <w:bottom w:val="nil"/>
+          <w:right w:val="nil"/>
+          <w:between w:val="nil"/>
+        </w:pBdr>
+        <w:ind w:firstLine="0"/>
+      </w:pPr>
     </w:p>
     <w:p>
       <w:pPr>
@@ -2222,7 +2368,46 @@
         </w:pBdr>
       </w:pPr>
       <w:r>
-        <w:t>&lt;Example Platform #1&gt;</w:t>
+        <w:rPr>
+          <w:rFonts w:hint="eastAsia"/>
+          <w:lang w:eastAsia="zh-TW"/>
+        </w:rPr>
+        <w:t>Android (</w:t>
+      </w:r>
+      <w:proofErr w:type="spellStart"/>
+      <w:r>
+        <w:rPr>
+          <w:rFonts w:hint="eastAsia"/>
+          <w:lang w:eastAsia="zh-TW"/>
+        </w:rPr>
+        <w:t>TapT</w:t>
+      </w:r>
+      <w:r>
+        <w:rPr>
+          <w:lang w:eastAsia="zh-TW"/>
+        </w:rPr>
+        <w:t>ap</w:t>
+      </w:r>
+      <w:proofErr w:type="spellEnd"/>
+      <w:r>
+        <w:rPr>
+          <w:lang w:eastAsia="zh-TW"/>
+        </w:rPr>
+        <w:t xml:space="preserve">, </w:t>
+      </w:r>
+      <w:proofErr w:type="spellStart"/>
+      <w:r>
+        <w:rPr>
+          <w:lang w:eastAsia="zh-TW"/>
+        </w:rPr>
+        <w:t>GooglePlay</w:t>
+      </w:r>
+      <w:proofErr w:type="spellEnd"/>
+      <w:r>
+        <w:rPr>
+          <w:lang w:eastAsia="zh-TW"/>
+        </w:rPr>
+        <w:t>)</w:t>
       </w:r>
     </w:p>
     <w:p>
@@ -2240,7 +2425,7 @@
         </w:pBdr>
       </w:pPr>
       <w:r>
-        <w:t>&lt;Example Platform #2&gt;</w:t>
+        <w:t>iOS (Mobile, Tablet)</w:t>
       </w:r>
     </w:p>
     <w:p>
@@ -2258,7 +2443,7 @@
         </w:pBdr>
       </w:pPr>
       <w:r>
-        <w:t>&lt;Example Platform #3&gt;</w:t>
+        <w:t>Steam PC</w:t>
       </w:r>
     </w:p>
     <w:p>
@@ -2345,6 +2530,80 @@
           <w:right w:val="nil"/>
           <w:between w:val="nil"/>
         </w:pBdr>
+        <w:rPr>
+          <w:lang w:eastAsia="zh-TW"/>
+        </w:rPr>
+      </w:pPr>
+      <w:r>
+        <w:rPr>
+          <w:rFonts w:hint="eastAsia"/>
+          <w:lang w:eastAsia="zh-TW"/>
+        </w:rPr>
+        <w:t>免費</w:t>
+      </w:r>
+      <w:r>
+        <w:rPr>
+          <w:rFonts w:hint="eastAsia"/>
+          <w:lang w:eastAsia="zh-TW"/>
+        </w:rPr>
+        <w:t>遊玩</w:t>
+      </w:r>
+      <w:r>
+        <w:rPr>
+          <w:rFonts w:hint="eastAsia"/>
+          <w:lang w:eastAsia="zh-TW"/>
+        </w:rPr>
+        <w:t xml:space="preserve"> (</w:t>
+      </w:r>
+      <w:r>
+        <w:rPr>
+          <w:rFonts w:hint="eastAsia"/>
+          <w:lang w:eastAsia="zh-TW"/>
+        </w:rPr>
+        <w:t>廣告</w:t>
+      </w:r>
+      <w:r>
+        <w:rPr>
+          <w:rFonts w:hint="eastAsia"/>
+          <w:lang w:eastAsia="zh-TW"/>
+        </w:rPr>
+        <w:t>收入</w:t>
+      </w:r>
+      <w:r>
+        <w:rPr>
+          <w:rFonts w:hint="eastAsia"/>
+          <w:lang w:eastAsia="zh-TW"/>
+        </w:rPr>
+        <w:t>+</w:t>
+      </w:r>
+      <w:r>
+        <w:rPr>
+          <w:rFonts w:hint="eastAsia"/>
+          <w:lang w:eastAsia="zh-TW"/>
+        </w:rPr>
+        <w:t>遊戲內購</w:t>
+      </w:r>
+      <w:r>
+        <w:rPr>
+          <w:rFonts w:hint="eastAsia"/>
+          <w:lang w:eastAsia="zh-TW"/>
+        </w:rPr>
+        <w:t>)</w:t>
+      </w:r>
+    </w:p>
+    <w:p>
+      <w:pPr>
+        <w:numPr>
+          <w:ilvl w:val="1"/>
+          <w:numId w:val="1"/>
+        </w:numPr>
+        <w:pBdr>
+          <w:top w:val="nil"/>
+          <w:left w:val="nil"/>
+          <w:bottom w:val="nil"/>
+          <w:right w:val="nil"/>
+          <w:between w:val="nil"/>
+        </w:pBdr>
       </w:pPr>
       <w:r>
         <w:t>&lt;Monetization Type&gt; /Premium, Paid Alpha/Beta/Final, Ad Driven, Micro-transactions, Subscription, etc./</w:t>
@@ -2444,7 +2703,17 @@
         </w:pBdr>
       </w:pPr>
       <w:r>
-        <w:t>&lt;Game Time Scale&gt;</w:t>
+        <w:t>&lt;</w:t>
+      </w:r>
+      <w:r>
+        <w:rPr>
+          <w:rFonts w:hint="eastAsia"/>
+          <w:lang w:eastAsia="zh-TW"/>
+        </w:rPr>
+        <w:t>工程規劃</w:t>
+      </w:r>
+      <w:r>
+        <w:t>&gt;</w:t>
       </w:r>
     </w:p>
     <w:p>
@@ -2462,7 +2731,17 @@
         </w:pBdr>
       </w:pPr>
       <w:r>
-        <w:t xml:space="preserve">&lt;Cost?&gt; /How much will it </w:t>
+        <w:t>&lt;</w:t>
+      </w:r>
+      <w:r>
+        <w:rPr>
+          <w:rFonts w:hint="eastAsia"/>
+          <w:lang w:eastAsia="zh-TW"/>
+        </w:rPr>
+        <w:t>花費</w:t>
+      </w:r>
+      <w:r>
+        <w:t xml:space="preserve">&gt; /How much will it </w:t>
       </w:r>
       <w:proofErr w:type="gramStart"/>
       <w:r>
@@ -2483,15 +2762,664 @@
           <w:right w:val="nil"/>
           <w:between w:val="nil"/>
         </w:pBdr>
-      </w:pPr>
-      <w:r>
-        <w:t xml:space="preserve">&lt;Time Scale&gt; /How long will it take to make this </w:t>
+        <w:rPr>
+          <w:lang w:eastAsia="zh-TW"/>
+        </w:rPr>
+      </w:pPr>
+      <w:r>
+        <w:rPr>
+          <w:lang w:eastAsia="zh-TW"/>
+        </w:rPr>
+        <w:t>&lt;</w:t>
+      </w:r>
+      <w:r>
+        <w:rPr>
+          <w:rFonts w:hint="eastAsia"/>
+          <w:lang w:eastAsia="zh-TW"/>
+        </w:rPr>
+        <w:t>開發週期</w:t>
       </w:r>
       <w:proofErr w:type="gramStart"/>
       <w:r>
-        <w:t>game?/</w:t>
+        <w:rPr>
+          <w:lang w:eastAsia="zh-TW"/>
+        </w:rPr>
+        <w:t xml:space="preserve">&gt; </w:t>
+      </w:r>
+      <w:r>
+        <w:rPr>
+          <w:rFonts w:hint="eastAsia"/>
+          <w:lang w:eastAsia="zh-TW"/>
+        </w:rPr>
+        <w:t xml:space="preserve"> </w:t>
+      </w:r>
+      <w:r>
+        <w:rPr>
+          <w:lang w:eastAsia="zh-TW"/>
+        </w:rPr>
+        <w:tab/>
       </w:r>
       <w:proofErr w:type="gramEnd"/>
+      <w:r>
+        <w:rPr>
+          <w:lang w:eastAsia="zh-TW"/>
+        </w:rPr>
+        <w:t>2018</w:t>
+      </w:r>
+      <w:r>
+        <w:rPr>
+          <w:rFonts w:hint="eastAsia"/>
+          <w:lang w:eastAsia="zh-TW"/>
+        </w:rPr>
+        <w:t>年</w:t>
+      </w:r>
+      <w:r>
+        <w:rPr>
+          <w:rFonts w:hint="eastAsia"/>
+          <w:lang w:eastAsia="zh-TW"/>
+        </w:rPr>
+        <w:t>6</w:t>
+      </w:r>
+      <w:r>
+        <w:rPr>
+          <w:rFonts w:hint="eastAsia"/>
+          <w:lang w:eastAsia="zh-TW"/>
+        </w:rPr>
+        <w:t>月</w:t>
+      </w:r>
+      <w:r>
+        <w:rPr>
+          <w:rFonts w:hint="eastAsia"/>
+          <w:lang w:eastAsia="zh-TW"/>
+        </w:rPr>
+        <w:t>2</w:t>
+      </w:r>
+      <w:r>
+        <w:rPr>
+          <w:lang w:eastAsia="zh-TW"/>
+        </w:rPr>
+        <w:t>3</w:t>
+      </w:r>
+      <w:r>
+        <w:rPr>
+          <w:rFonts w:hint="eastAsia"/>
+          <w:lang w:eastAsia="zh-TW"/>
+        </w:rPr>
+        <w:t>日</w:t>
+      </w:r>
+      <w:r>
+        <w:rPr>
+          <w:lang w:eastAsia="zh-TW"/>
+        </w:rPr>
+        <w:tab/>
+      </w:r>
+      <w:r>
+        <w:rPr>
+          <w:rFonts w:hint="eastAsia"/>
+          <w:lang w:eastAsia="zh-TW"/>
+        </w:rPr>
+        <w:t>完成</w:t>
+      </w:r>
+      <w:r>
+        <w:rPr>
+          <w:rFonts w:hint="eastAsia"/>
+          <w:lang w:eastAsia="zh-TW"/>
+        </w:rPr>
+        <w:t>F</w:t>
+      </w:r>
+      <w:r>
+        <w:rPr>
+          <w:lang w:eastAsia="zh-TW"/>
+        </w:rPr>
+        <w:t>irst playable</w:t>
+      </w:r>
+      <w:r>
+        <w:rPr>
+          <w:rFonts w:hint="eastAsia"/>
+          <w:lang w:eastAsia="zh-TW"/>
+        </w:rPr>
+        <w:t>版本</w:t>
+      </w:r>
+    </w:p>
+    <w:p>
+      <w:pPr>
+        <w:pBdr>
+          <w:top w:val="nil"/>
+          <w:left w:val="nil"/>
+          <w:bottom w:val="nil"/>
+          <w:right w:val="nil"/>
+          <w:between w:val="nil"/>
+        </w:pBdr>
+        <w:ind w:left="3600" w:firstLine="0"/>
+        <w:rPr>
+          <w:lang w:eastAsia="zh-TW"/>
+        </w:rPr>
+      </w:pPr>
+      <w:r>
+        <w:rPr>
+          <w:lang w:eastAsia="zh-TW"/>
+        </w:rPr>
+        <w:t>2018</w:t>
+      </w:r>
+      <w:r>
+        <w:rPr>
+          <w:rFonts w:hint="eastAsia"/>
+          <w:lang w:eastAsia="zh-TW"/>
+        </w:rPr>
+        <w:t>年</w:t>
+      </w:r>
+      <w:r>
+        <w:rPr>
+          <w:rFonts w:hint="eastAsia"/>
+          <w:lang w:eastAsia="zh-TW"/>
+        </w:rPr>
+        <w:t>8</w:t>
+      </w:r>
+      <w:r>
+        <w:rPr>
+          <w:rFonts w:hint="eastAsia"/>
+          <w:lang w:eastAsia="zh-TW"/>
+        </w:rPr>
+        <w:t>月</w:t>
+      </w:r>
+      <w:r>
+        <w:rPr>
+          <w:rFonts w:hint="eastAsia"/>
+          <w:lang w:eastAsia="zh-TW"/>
+        </w:rPr>
+        <w:t>1</w:t>
+      </w:r>
+      <w:r>
+        <w:rPr>
+          <w:rFonts w:hint="eastAsia"/>
+          <w:lang w:eastAsia="zh-TW"/>
+        </w:rPr>
+        <w:t>日</w:t>
+      </w:r>
+      <w:r>
+        <w:rPr>
+          <w:lang w:eastAsia="zh-TW"/>
+        </w:rPr>
+        <w:tab/>
+      </w:r>
+      <w:r>
+        <w:rPr>
+          <w:rFonts w:hint="eastAsia"/>
+          <w:lang w:eastAsia="zh-TW"/>
+        </w:rPr>
+        <w:t>完成</w:t>
+      </w:r>
+      <w:r>
+        <w:rPr>
+          <w:lang w:eastAsia="zh-TW"/>
+        </w:rPr>
+        <w:t>Alpha</w:t>
+      </w:r>
+      <w:r>
+        <w:rPr>
+          <w:rFonts w:hint="eastAsia"/>
+          <w:lang w:eastAsia="zh-TW"/>
+        </w:rPr>
+        <w:t>版本</w:t>
+      </w:r>
+      <w:r>
+        <w:rPr>
+          <w:lang w:eastAsia="zh-TW"/>
+        </w:rPr>
+        <w:t xml:space="preserve"> </w:t>
+      </w:r>
+    </w:p>
+    <w:p>
+      <w:pPr>
+        <w:pBdr>
+          <w:top w:val="nil"/>
+          <w:left w:val="nil"/>
+          <w:bottom w:val="nil"/>
+          <w:right w:val="nil"/>
+          <w:between w:val="nil"/>
+        </w:pBdr>
+        <w:ind w:left="3600" w:firstLine="0"/>
+        <w:rPr>
+          <w:lang w:eastAsia="zh-TW"/>
+        </w:rPr>
+      </w:pPr>
+      <w:r>
+        <w:rPr>
+          <w:rFonts w:hint="eastAsia"/>
+          <w:lang w:eastAsia="zh-TW"/>
+        </w:rPr>
+        <w:t>2018</w:t>
+      </w:r>
+      <w:r>
+        <w:rPr>
+          <w:rFonts w:hint="eastAsia"/>
+          <w:lang w:eastAsia="zh-TW"/>
+        </w:rPr>
+        <w:t>年</w:t>
+      </w:r>
+      <w:r>
+        <w:rPr>
+          <w:rFonts w:hint="eastAsia"/>
+          <w:lang w:eastAsia="zh-TW"/>
+        </w:rPr>
+        <w:t>12</w:t>
+      </w:r>
+      <w:r>
+        <w:rPr>
+          <w:rFonts w:hint="eastAsia"/>
+          <w:lang w:eastAsia="zh-TW"/>
+        </w:rPr>
+        <w:t>月</w:t>
+      </w:r>
+      <w:r>
+        <w:rPr>
+          <w:rFonts w:hint="eastAsia"/>
+          <w:lang w:eastAsia="zh-TW"/>
+        </w:rPr>
+        <w:t>10</w:t>
+      </w:r>
+      <w:r>
+        <w:rPr>
+          <w:rFonts w:hint="eastAsia"/>
+          <w:lang w:eastAsia="zh-TW"/>
+        </w:rPr>
+        <w:t>日</w:t>
+      </w:r>
+      <w:r>
+        <w:rPr>
+          <w:rFonts w:hint="eastAsia"/>
+          <w:lang w:eastAsia="zh-TW"/>
+        </w:rPr>
+        <w:t xml:space="preserve"> </w:t>
+      </w:r>
+      <w:r>
+        <w:rPr>
+          <w:lang w:eastAsia="zh-TW"/>
+        </w:rPr>
+        <w:tab/>
+      </w:r>
+      <w:r>
+        <w:rPr>
+          <w:rFonts w:hint="eastAsia"/>
+          <w:lang w:eastAsia="zh-TW"/>
+        </w:rPr>
+        <w:t>完成</w:t>
+      </w:r>
+      <w:r>
+        <w:rPr>
+          <w:rFonts w:hint="eastAsia"/>
+          <w:lang w:eastAsia="zh-TW"/>
+        </w:rPr>
+        <w:t xml:space="preserve"> </w:t>
+      </w:r>
+      <w:r>
+        <w:rPr>
+          <w:lang w:eastAsia="zh-TW"/>
+        </w:rPr>
+        <w:t>Beta</w:t>
+      </w:r>
+      <w:r>
+        <w:rPr>
+          <w:rFonts w:hint="eastAsia"/>
+          <w:lang w:eastAsia="zh-TW"/>
+        </w:rPr>
+        <w:t>版本</w:t>
+      </w:r>
+      <w:r>
+        <w:rPr>
+          <w:lang w:eastAsia="zh-TW"/>
+        </w:rPr>
+        <w:t xml:space="preserve"> </w:t>
+      </w:r>
+      <w:r>
+        <w:rPr>
+          <w:rFonts w:hint="eastAsia"/>
+          <w:lang w:eastAsia="zh-TW"/>
+        </w:rPr>
+        <w:t>且上</w:t>
+      </w:r>
+      <w:proofErr w:type="spellStart"/>
+      <w:r>
+        <w:rPr>
+          <w:rFonts w:hint="eastAsia"/>
+          <w:lang w:eastAsia="zh-TW"/>
+        </w:rPr>
+        <w:t>Ta</w:t>
+      </w:r>
+      <w:r>
+        <w:rPr>
+          <w:lang w:eastAsia="zh-TW"/>
+        </w:rPr>
+        <w:t>p</w:t>
+      </w:r>
+      <w:r>
+        <w:rPr>
+          <w:rFonts w:hint="eastAsia"/>
+          <w:lang w:eastAsia="zh-TW"/>
+        </w:rPr>
+        <w:t>T</w:t>
+      </w:r>
+      <w:r>
+        <w:rPr>
+          <w:lang w:eastAsia="zh-TW"/>
+        </w:rPr>
+        <w:t>ap</w:t>
+      </w:r>
+      <w:proofErr w:type="spellEnd"/>
+      <w:r>
+        <w:rPr>
+          <w:lang w:eastAsia="zh-TW"/>
+        </w:rPr>
+        <w:t xml:space="preserve"> </w:t>
+      </w:r>
+      <w:r>
+        <w:rPr>
+          <w:rFonts w:hint="eastAsia"/>
+          <w:lang w:eastAsia="zh-TW"/>
+        </w:rPr>
+        <w:t>數據</w:t>
+      </w:r>
+      <w:r>
+        <w:rPr>
+          <w:rFonts w:hint="eastAsia"/>
+          <w:lang w:eastAsia="zh-TW"/>
+        </w:rPr>
+        <w:t>測試</w:t>
+      </w:r>
+    </w:p>
+    <w:p>
+      <w:pPr>
+        <w:pBdr>
+          <w:top w:val="nil"/>
+          <w:left w:val="nil"/>
+          <w:bottom w:val="nil"/>
+          <w:right w:val="nil"/>
+          <w:between w:val="nil"/>
+        </w:pBdr>
+        <w:ind w:left="3600" w:firstLine="0"/>
+        <w:rPr>
+          <w:rFonts w:hint="eastAsia"/>
+          <w:lang w:eastAsia="zh-TW"/>
+        </w:rPr>
+      </w:pPr>
+      <w:r>
+        <w:rPr>
+          <w:rFonts w:hint="eastAsia"/>
+          <w:lang w:eastAsia="zh-TW"/>
+        </w:rPr>
+        <w:t>2</w:t>
+      </w:r>
+      <w:r>
+        <w:rPr>
+          <w:lang w:eastAsia="zh-TW"/>
+        </w:rPr>
+        <w:t>019</w:t>
+      </w:r>
+      <w:r>
+        <w:rPr>
+          <w:rFonts w:hint="eastAsia"/>
+          <w:lang w:eastAsia="zh-TW"/>
+        </w:rPr>
+        <w:t>年</w:t>
+      </w:r>
+      <w:r>
+        <w:rPr>
+          <w:lang w:eastAsia="zh-TW"/>
+        </w:rPr>
+        <w:t>4</w:t>
+      </w:r>
+      <w:r>
+        <w:rPr>
+          <w:rFonts w:hint="eastAsia"/>
+          <w:lang w:eastAsia="zh-TW"/>
+        </w:rPr>
+        <w:t>月</w:t>
+      </w:r>
+      <w:r>
+        <w:rPr>
+          <w:rFonts w:hint="eastAsia"/>
+          <w:lang w:eastAsia="zh-TW"/>
+        </w:rPr>
+        <w:t>3</w:t>
+      </w:r>
+      <w:r>
+        <w:rPr>
+          <w:lang w:eastAsia="zh-TW"/>
+        </w:rPr>
+        <w:t>0</w:t>
+      </w:r>
+      <w:r>
+        <w:rPr>
+          <w:rFonts w:hint="eastAsia"/>
+          <w:lang w:eastAsia="zh-TW"/>
+        </w:rPr>
+        <w:t>日</w:t>
+      </w:r>
+      <w:r>
+        <w:rPr>
+          <w:lang w:eastAsia="zh-TW"/>
+        </w:rPr>
+        <w:tab/>
+      </w:r>
+      <w:r>
+        <w:rPr>
+          <w:rFonts w:hint="eastAsia"/>
+          <w:lang w:eastAsia="zh-TW"/>
+        </w:rPr>
+        <w:t>完成遊戲內購商城</w:t>
+      </w:r>
+    </w:p>
+    <w:p>
+      <w:pPr>
+        <w:pBdr>
+          <w:top w:val="nil"/>
+          <w:left w:val="nil"/>
+          <w:bottom w:val="nil"/>
+          <w:right w:val="nil"/>
+          <w:between w:val="nil"/>
+        </w:pBdr>
+        <w:ind w:left="2880" w:firstLine="720"/>
+        <w:rPr>
+          <w:lang w:eastAsia="zh-TW"/>
+        </w:rPr>
+      </w:pPr>
+      <w:r>
+        <w:rPr>
+          <w:lang w:eastAsia="zh-TW"/>
+        </w:rPr>
+        <w:t>2019</w:t>
+      </w:r>
+      <w:r>
+        <w:rPr>
+          <w:rFonts w:hint="eastAsia"/>
+          <w:lang w:eastAsia="zh-TW"/>
+        </w:rPr>
+        <w:t>年</w:t>
+      </w:r>
+      <w:r>
+        <w:rPr>
+          <w:rFonts w:hint="eastAsia"/>
+          <w:lang w:eastAsia="zh-TW"/>
+        </w:rPr>
+        <w:t>6</w:t>
+      </w:r>
+      <w:r>
+        <w:rPr>
+          <w:rFonts w:hint="eastAsia"/>
+          <w:lang w:eastAsia="zh-TW"/>
+        </w:rPr>
+        <w:t>月</w:t>
+      </w:r>
+      <w:r>
+        <w:rPr>
+          <w:rFonts w:hint="eastAsia"/>
+          <w:lang w:eastAsia="zh-TW"/>
+        </w:rPr>
+        <w:t>31</w:t>
+      </w:r>
+      <w:r>
+        <w:rPr>
+          <w:rFonts w:hint="eastAsia"/>
+          <w:lang w:eastAsia="zh-TW"/>
+        </w:rPr>
+        <w:t>日</w:t>
+      </w:r>
+      <w:r>
+        <w:rPr>
+          <w:lang w:eastAsia="zh-TW"/>
+        </w:rPr>
+        <w:tab/>
+      </w:r>
+      <w:r>
+        <w:rPr>
+          <w:rFonts w:hint="eastAsia"/>
+          <w:lang w:eastAsia="zh-TW"/>
+        </w:rPr>
+        <w:t>Co</w:t>
+      </w:r>
+      <w:r>
+        <w:rPr>
+          <w:lang w:eastAsia="zh-TW"/>
+        </w:rPr>
+        <w:t xml:space="preserve">de release, QA </w:t>
+      </w:r>
+    </w:p>
+    <w:p>
+      <w:pPr>
+        <w:pBdr>
+          <w:top w:val="nil"/>
+          <w:left w:val="nil"/>
+          <w:bottom w:val="nil"/>
+          <w:right w:val="nil"/>
+          <w:between w:val="nil"/>
+        </w:pBdr>
+        <w:ind w:left="2880" w:firstLine="720"/>
+        <w:rPr>
+          <w:lang w:eastAsia="zh-TW"/>
+        </w:rPr>
+      </w:pPr>
+      <w:r>
+        <w:rPr>
+          <w:rFonts w:hint="eastAsia"/>
+          <w:lang w:eastAsia="zh-TW"/>
+        </w:rPr>
+        <w:t>2</w:t>
+      </w:r>
+      <w:r>
+        <w:rPr>
+          <w:lang w:eastAsia="zh-TW"/>
+        </w:rPr>
+        <w:t>019</w:t>
+      </w:r>
+      <w:r>
+        <w:rPr>
+          <w:rFonts w:hint="eastAsia"/>
+          <w:lang w:eastAsia="zh-TW"/>
+        </w:rPr>
+        <w:t>年</w:t>
+      </w:r>
+      <w:r>
+        <w:rPr>
+          <w:rFonts w:hint="eastAsia"/>
+          <w:lang w:eastAsia="zh-TW"/>
+        </w:rPr>
+        <w:t>7</w:t>
+      </w:r>
+      <w:r>
+        <w:rPr>
+          <w:rFonts w:hint="eastAsia"/>
+          <w:lang w:eastAsia="zh-TW"/>
+        </w:rPr>
+        <w:t>月</w:t>
+      </w:r>
+      <w:r>
+        <w:rPr>
+          <w:rFonts w:hint="eastAsia"/>
+          <w:lang w:eastAsia="zh-TW"/>
+        </w:rPr>
+        <w:t>3</w:t>
+      </w:r>
+      <w:r>
+        <w:rPr>
+          <w:lang w:eastAsia="zh-TW"/>
+        </w:rPr>
+        <w:t>1</w:t>
+      </w:r>
+      <w:r>
+        <w:rPr>
+          <w:rFonts w:hint="eastAsia"/>
+          <w:lang w:eastAsia="zh-TW"/>
+        </w:rPr>
+        <w:t>日</w:t>
+      </w:r>
+      <w:r>
+        <w:rPr>
+          <w:rFonts w:hint="eastAsia"/>
+          <w:lang w:eastAsia="zh-TW"/>
+        </w:rPr>
+        <w:tab/>
+      </w:r>
+      <w:r>
+        <w:rPr>
+          <w:rFonts w:hint="eastAsia"/>
+          <w:lang w:eastAsia="zh-TW"/>
+        </w:rPr>
+        <w:t>遊戲上線</w:t>
+      </w:r>
+      <w:r>
+        <w:rPr>
+          <w:rFonts w:hint="eastAsia"/>
+          <w:lang w:eastAsia="zh-TW"/>
+        </w:rPr>
+        <w:t>RTM &amp; GA</w:t>
+      </w:r>
+      <w:bookmarkStart w:id="6" w:name="_GoBack"/>
+      <w:bookmarkEnd w:id="6"/>
+    </w:p>
+    <w:p>
+      <w:pPr>
+        <w:pBdr>
+          <w:top w:val="nil"/>
+          <w:left w:val="nil"/>
+          <w:bottom w:val="nil"/>
+          <w:right w:val="nil"/>
+          <w:between w:val="nil"/>
+        </w:pBdr>
+        <w:ind w:left="2880" w:firstLine="720"/>
+        <w:rPr>
+          <w:lang w:eastAsia="zh-TW"/>
+        </w:rPr>
+      </w:pPr>
+    </w:p>
+    <w:p>
+      <w:pPr>
+        <w:pBdr>
+          <w:top w:val="nil"/>
+          <w:left w:val="nil"/>
+          <w:bottom w:val="nil"/>
+          <w:right w:val="nil"/>
+          <w:between w:val="nil"/>
+        </w:pBdr>
+        <w:ind w:left="2880" w:firstLine="720"/>
+        <w:rPr>
+          <w:lang w:eastAsia="zh-TW"/>
+        </w:rPr>
+      </w:pPr>
+    </w:p>
+    <w:p>
+      <w:pPr>
+        <w:pBdr>
+          <w:top w:val="nil"/>
+          <w:left w:val="nil"/>
+          <w:bottom w:val="nil"/>
+          <w:right w:val="nil"/>
+          <w:between w:val="nil"/>
+        </w:pBdr>
+        <w:ind w:left="2880" w:firstLine="720"/>
+        <w:rPr>
+          <w:lang w:eastAsia="zh-TW"/>
+        </w:rPr>
+      </w:pPr>
     </w:p>
     <w:p>
       <w:pPr>
@@ -2506,9 +3434,28 @@
           <w:right w:val="nil"/>
           <w:between w:val="nil"/>
         </w:pBdr>
-      </w:pPr>
-      <w:r>
-        <w:t>&lt;Team Size&gt;</w:t>
+        <w:rPr>
+          <w:lang w:eastAsia="zh-TW"/>
+        </w:rPr>
+      </w:pPr>
+      <w:r>
+        <w:rPr>
+          <w:lang w:eastAsia="zh-TW"/>
+        </w:rPr>
+        <w:t>&lt;</w:t>
+      </w:r>
+      <w:r>
+        <w:rPr>
+          <w:rFonts w:hint="eastAsia"/>
+          <w:lang w:eastAsia="zh-TW"/>
+        </w:rPr>
+        <w:t>團隊規模</w:t>
+      </w:r>
+      <w:r>
+        <w:rPr>
+          <w:lang w:eastAsia="zh-TW"/>
+        </w:rPr>
+        <w:t>&gt;</w:t>
       </w:r>
     </w:p>
     <w:p>
@@ -2524,9 +3471,28 @@
           <w:right w:val="nil"/>
           <w:between w:val="nil"/>
         </w:pBdr>
-      </w:pPr>
-      <w:r>
-        <w:t>&lt;Core Team&gt;</w:t>
+        <w:rPr>
+          <w:lang w:eastAsia="zh-TW"/>
+        </w:rPr>
+      </w:pPr>
+      <w:r>
+        <w:rPr>
+          <w:lang w:eastAsia="zh-TW"/>
+        </w:rPr>
+        <w:t>&lt;</w:t>
+      </w:r>
+      <w:r>
+        <w:rPr>
+          <w:rFonts w:hint="eastAsia"/>
+          <w:lang w:eastAsia="zh-TW"/>
+        </w:rPr>
+        <w:t>主要成員</w:t>
+      </w:r>
+      <w:r>
+        <w:rPr>
+          <w:lang w:eastAsia="zh-TW"/>
+        </w:rPr>
+        <w:t>&gt;</w:t>
       </w:r>
     </w:p>
     <w:p>
@@ -2542,9 +3508,28 @@
           <w:right w:val="nil"/>
           <w:between w:val="nil"/>
         </w:pBdr>
-      </w:pPr>
-      <w:r>
-        <w:t>&lt;Team Member Name&gt;</w:t>
+        <w:rPr>
+          <w:lang w:eastAsia="zh-TW"/>
+        </w:rPr>
+      </w:pPr>
+      <w:r>
+        <w:rPr>
+          <w:lang w:eastAsia="zh-TW"/>
+        </w:rPr>
+        <w:t>&lt;</w:t>
+      </w:r>
+      <w:r>
+        <w:rPr>
+          <w:rFonts w:hint="eastAsia"/>
+          <w:lang w:eastAsia="zh-TW"/>
+        </w:rPr>
+        <w:t>李坤安</w:t>
+      </w:r>
+      <w:r>
+        <w:rPr>
+          <w:lang w:eastAsia="zh-TW"/>
+        </w:rPr>
+        <w:t>&gt;</w:t>
       </w:r>
     </w:p>
     <w:p>
@@ -2560,15 +3545,45 @@
           <w:right w:val="nil"/>
           <w:between w:val="nil"/>
         </w:pBdr>
-      </w:pPr>
-      <w:r>
-        <w:t xml:space="preserve">/What does he/she </w:t>
-      </w:r>
-      <w:proofErr w:type="gramStart"/>
-      <w:r>
-        <w:t>do?/</w:t>
-      </w:r>
-      <w:proofErr w:type="gramEnd"/>
+        <w:rPr>
+          <w:lang w:eastAsia="zh-TW"/>
+        </w:rPr>
+      </w:pPr>
+      <w:r>
+        <w:rPr>
+          <w:rFonts w:hint="eastAsia"/>
+          <w:lang w:eastAsia="zh-TW"/>
+        </w:rPr>
+        <w:t>製作人</w:t>
+      </w:r>
+      <w:r>
+        <w:rPr>
+          <w:rFonts w:hint="eastAsia"/>
+          <w:lang w:eastAsia="zh-TW"/>
+        </w:rPr>
+        <w:t xml:space="preserve">, </w:t>
+      </w:r>
+      <w:r>
+        <w:rPr>
+          <w:rFonts w:hint="eastAsia"/>
+          <w:lang w:eastAsia="zh-TW"/>
+        </w:rPr>
+        <w:t>主策畫</w:t>
+      </w:r>
+      <w:r>
+        <w:rPr>
+          <w:rFonts w:hint="eastAsia"/>
+          <w:lang w:eastAsia="zh-TW"/>
+        </w:rPr>
+        <w:t xml:space="preserve">, </w:t>
+      </w:r>
+      <w:r>
+        <w:rPr>
+          <w:rFonts w:hint="eastAsia"/>
+          <w:lang w:eastAsia="zh-TW"/>
+        </w:rPr>
+        <w:t>美術</w:t>
+      </w:r>
     </w:p>
     <w:p>
       <w:pPr>
@@ -2583,9 +3598,98 @@
           <w:right w:val="nil"/>
           <w:between w:val="nil"/>
         </w:pBdr>
-      </w:pPr>
-      <w:r>
-        <w:t>&lt;Cost to employ them full time or part time&gt;</w:t>
+        <w:rPr>
+          <w:lang w:eastAsia="zh-TW"/>
+        </w:rPr>
+      </w:pPr>
+      <w:r>
+        <w:rPr>
+          <w:lang w:eastAsia="zh-TW"/>
+        </w:rPr>
+        <w:t>&lt;</w:t>
+      </w:r>
+      <w:r>
+        <w:rPr>
+          <w:rFonts w:hint="eastAsia"/>
+          <w:lang w:eastAsia="zh-TW"/>
+        </w:rPr>
+        <w:t>全職薪資</w:t>
+      </w:r>
+      <w:r>
+        <w:rPr>
+          <w:rFonts w:hint="eastAsia"/>
+          <w:lang w:eastAsia="zh-TW"/>
+        </w:rPr>
+        <w:t>16</w:t>
+      </w:r>
+      <w:r>
+        <w:rPr>
+          <w:lang w:eastAsia="zh-TW"/>
+        </w:rPr>
+        <w:t>,</w:t>
+      </w:r>
+      <w:r>
+        <w:rPr>
+          <w:rFonts w:hint="eastAsia"/>
+          <w:lang w:eastAsia="zh-TW"/>
+        </w:rPr>
+        <w:t>000</w:t>
+      </w:r>
+      <w:r>
+        <w:rPr>
+          <w:rFonts w:hint="eastAsia"/>
+          <w:lang w:eastAsia="zh-TW"/>
+        </w:rPr>
+        <w:t>人民幣</w:t>
+      </w:r>
+      <w:r>
+        <w:rPr>
+          <w:lang w:eastAsia="zh-TW"/>
+        </w:rPr>
+        <w:t xml:space="preserve"> </w:t>
+      </w:r>
+      <w:r>
+        <w:rPr>
+          <w:lang w:eastAsia="zh-TW"/>
+        </w:rPr>
+        <w:t>&gt;</w:t>
+      </w:r>
+    </w:p>
+    <w:p>
+      <w:pPr>
+        <w:numPr>
+          <w:ilvl w:val="3"/>
+          <w:numId w:val="1"/>
+        </w:numPr>
+        <w:pBdr>
+          <w:top w:val="nil"/>
+          <w:left w:val="nil"/>
+          <w:bottom w:val="nil"/>
+          <w:right w:val="nil"/>
+          <w:between w:val="nil"/>
+        </w:pBdr>
+        <w:rPr>
+          <w:lang w:eastAsia="zh-TW"/>
+        </w:rPr>
+      </w:pPr>
+      <w:r>
+        <w:rPr>
+          <w:lang w:eastAsia="zh-TW"/>
+        </w:rPr>
+        <w:t>&lt;</w:t>
+      </w:r>
+      <w:r>
+        <w:rPr>
+          <w:rFonts w:hint="eastAsia"/>
+          <w:lang w:eastAsia="zh-TW"/>
+        </w:rPr>
+        <w:t>黃梓銘</w:t>
+      </w:r>
+      <w:r>
+        <w:rPr>
+          <w:lang w:eastAsia="zh-TW"/>
+        </w:rPr>
+        <w:t>&gt;</w:t>
       </w:r>
     </w:p>
     <w:p>
@@ -2601,9 +3705,100 @@
           <w:right w:val="nil"/>
           <w:between w:val="nil"/>
         </w:pBdr>
-      </w:pPr>
-      <w:r>
-        <w:t>&lt;etc.&gt;</w:t>
+        <w:rPr>
+          <w:lang w:eastAsia="zh-TW"/>
+        </w:rPr>
+      </w:pPr>
+      <w:r>
+        <w:rPr>
+          <w:rFonts w:hint="eastAsia"/>
+          <w:lang w:eastAsia="zh-TW"/>
+        </w:rPr>
+        <w:t>原畫美術</w:t>
+      </w:r>
+      <w:r>
+        <w:rPr>
+          <w:rFonts w:hint="eastAsia"/>
+          <w:lang w:eastAsia="zh-TW"/>
+        </w:rPr>
+        <w:t>, UI</w:t>
+      </w:r>
+      <w:r>
+        <w:rPr>
+          <w:rFonts w:hint="eastAsia"/>
+          <w:lang w:eastAsia="zh-TW"/>
+        </w:rPr>
+        <w:t>設計</w:t>
+      </w:r>
+    </w:p>
+    <w:p>
+      <w:pPr>
+        <w:numPr>
+          <w:ilvl w:val="4"/>
+          <w:numId w:val="1"/>
+        </w:numPr>
+        <w:pBdr>
+          <w:top w:val="nil"/>
+          <w:left w:val="nil"/>
+          <w:bottom w:val="nil"/>
+          <w:right w:val="nil"/>
+          <w:between w:val="nil"/>
+        </w:pBdr>
+        <w:rPr>
+          <w:lang w:eastAsia="zh-TW"/>
+        </w:rPr>
+      </w:pPr>
+      <w:r>
+        <w:rPr>
+          <w:lang w:eastAsia="zh-TW"/>
+        </w:rPr>
+        <w:t>&lt;</w:t>
+      </w:r>
+      <w:r>
+        <w:rPr>
+          <w:rFonts w:hint="eastAsia"/>
+          <w:lang w:eastAsia="zh-TW"/>
+        </w:rPr>
+        <w:t>全職薪資</w:t>
+      </w:r>
+      <w:r>
+        <w:rPr>
+          <w:rFonts w:hint="eastAsia"/>
+          <w:lang w:eastAsia="zh-TW"/>
+        </w:rPr>
+        <w:t>1</w:t>
+      </w:r>
+      <w:r>
+        <w:rPr>
+          <w:lang w:eastAsia="zh-TW"/>
+        </w:rPr>
+        <w:t>5</w:t>
+      </w:r>
+      <w:r>
+        <w:rPr>
+          <w:lang w:eastAsia="zh-TW"/>
+        </w:rPr>
+        <w:t>,</w:t>
+      </w:r>
+      <w:r>
+        <w:rPr>
+          <w:rFonts w:hint="eastAsia"/>
+          <w:lang w:eastAsia="zh-TW"/>
+        </w:rPr>
+        <w:t>000</w:t>
+      </w:r>
+      <w:r>
+        <w:rPr>
+          <w:rFonts w:hint="eastAsia"/>
+          <w:lang w:eastAsia="zh-TW"/>
+        </w:rPr>
+        <w:t>人民幣</w:t>
+      </w:r>
+      <w:r>
+        <w:rPr>
+          <w:lang w:eastAsia="zh-TW"/>
+        </w:rPr>
+        <w:t xml:space="preserve"> &gt;</w:t>
       </w:r>
     </w:p>
     <w:p>
@@ -2619,27 +3814,124 @@
           <w:right w:val="nil"/>
           <w:between w:val="nil"/>
         </w:pBdr>
-      </w:pPr>
-      <w:r>
-        <w:t>/List as many core team members as you need to/</w:t>
-      </w:r>
-    </w:p>
-    <w:p>
-      <w:pPr>
-        <w:numPr>
-          <w:ilvl w:val="2"/>
-          <w:numId w:val="1"/>
-        </w:numPr>
-        <w:pBdr>
-          <w:top w:val="nil"/>
-          <w:left w:val="nil"/>
-          <w:bottom w:val="nil"/>
-          <w:right w:val="nil"/>
-          <w:between w:val="nil"/>
-        </w:pBdr>
-      </w:pPr>
-      <w:r>
-        <w:t>&lt;Marketing Team&gt;</w:t>
+        <w:rPr>
+          <w:lang w:eastAsia="zh-TW"/>
+        </w:rPr>
+      </w:pPr>
+      <w:r>
+        <w:rPr>
+          <w:lang w:eastAsia="zh-TW"/>
+        </w:rPr>
+        <w:t>&lt;</w:t>
+      </w:r>
+      <w:r>
+        <w:rPr>
+          <w:rFonts w:hint="eastAsia"/>
+          <w:lang w:eastAsia="zh-TW"/>
+        </w:rPr>
+        <w:t xml:space="preserve">MIKKO </w:t>
+      </w:r>
+      <w:r>
+        <w:rPr>
+          <w:lang w:eastAsia="zh-TW"/>
+        </w:rPr>
+        <w:t>&gt;</w:t>
+      </w:r>
+    </w:p>
+    <w:p>
+      <w:pPr>
+        <w:numPr>
+          <w:ilvl w:val="4"/>
+          <w:numId w:val="1"/>
+        </w:numPr>
+        <w:pBdr>
+          <w:top w:val="nil"/>
+          <w:left w:val="nil"/>
+          <w:bottom w:val="nil"/>
+          <w:right w:val="nil"/>
+          <w:between w:val="nil"/>
+        </w:pBdr>
+        <w:rPr>
+          <w:lang w:eastAsia="zh-TW"/>
+        </w:rPr>
+      </w:pPr>
+      <w:r>
+        <w:rPr>
+          <w:rFonts w:hint="eastAsia"/>
+          <w:lang w:eastAsia="zh-TW"/>
+        </w:rPr>
+        <w:t>項目主美</w:t>
+      </w:r>
+    </w:p>
+    <w:p>
+      <w:pPr>
+        <w:numPr>
+          <w:ilvl w:val="4"/>
+          <w:numId w:val="1"/>
+        </w:numPr>
+        <w:pBdr>
+          <w:top w:val="nil"/>
+          <w:left w:val="nil"/>
+          <w:bottom w:val="nil"/>
+          <w:right w:val="nil"/>
+          <w:between w:val="nil"/>
+        </w:pBdr>
+      </w:pPr>
+      <w:r>
+        <w:rPr>
+          <w:lang w:eastAsia="zh-TW"/>
+        </w:rPr>
+        <w:t>&lt;</w:t>
+      </w:r>
+      <w:r>
+        <w:rPr>
+          <w:rFonts w:hint="eastAsia"/>
+          <w:lang w:eastAsia="zh-TW"/>
+        </w:rPr>
+        <w:t>全職薪資</w:t>
+      </w:r>
+      <w:r>
+        <w:rPr>
+          <w:rFonts w:hint="eastAsia"/>
+          <w:lang w:eastAsia="zh-TW"/>
+        </w:rPr>
+        <w:t>1</w:t>
+      </w:r>
+      <w:r>
+        <w:rPr>
+          <w:rFonts w:hint="eastAsia"/>
+          <w:lang w:eastAsia="zh-TW"/>
+        </w:rPr>
+        <w:t>5</w:t>
+      </w:r>
+      <w:r>
+        <w:rPr>
+          <w:lang w:eastAsia="zh-TW"/>
+        </w:rPr>
+        <w:t>,</w:t>
+      </w:r>
+      <w:r>
+        <w:rPr>
+          <w:rFonts w:hint="eastAsia"/>
+          <w:lang w:eastAsia="zh-TW"/>
+        </w:rPr>
+        <w:t>000</w:t>
+      </w:r>
+      <w:r>
+        <w:rPr>
+          <w:rFonts w:hint="eastAsia"/>
+          <w:lang w:eastAsia="zh-TW"/>
+        </w:rPr>
+        <w:t>人民幣</w:t>
+      </w:r>
+      <w:r>
+        <w:rPr>
+          <w:lang w:eastAsia="zh-TW"/>
+        </w:rPr>
+        <w:t xml:space="preserve"> </w:t>
+      </w:r>
+      <w:r>
+        <w:t>&gt;</w:t>
       </w:r>
     </w:p>
     <w:p>
@@ -2657,7 +3949,24 @@
         </w:pBdr>
       </w:pPr>
       <w:r>
-        <w:t>&lt;Team Member Name&gt;</w:t>
+        <w:t>&lt;</w:t>
+      </w:r>
+      <w:r>
+        <w:rPr>
+          <w:rFonts w:hint="eastAsia"/>
+          <w:lang w:eastAsia="zh-TW"/>
+        </w:rPr>
+        <w:t>高子勛</w:t>
+      </w:r>
+      <w:r>
+        <w:rPr>
+          <w:rFonts w:hint="eastAsia"/>
+          <w:lang w:eastAsia="zh-TW"/>
+        </w:rPr>
+        <w:t xml:space="preserve"> </w:t>
+      </w:r>
+      <w:r>
+        <w:t>&gt;</w:t>
       </w:r>
     </w:p>
     <w:p>
@@ -2675,13 +3984,25 @@
         </w:pBdr>
       </w:pPr>
       <w:r>
-        <w:t xml:space="preserve">/What does he/she </w:t>
-      </w:r>
-      <w:proofErr w:type="gramStart"/>
-      <w:r>
-        <w:t>do?/</w:t>
-      </w:r>
-      <w:proofErr w:type="gramEnd"/>
+        <w:rPr>
+          <w:rFonts w:hint="eastAsia"/>
+          <w:lang w:eastAsia="zh-TW"/>
+        </w:rPr>
+        <w:t>U</w:t>
+      </w:r>
+      <w:r>
+        <w:rPr>
+          <w:lang w:eastAsia="zh-TW"/>
+        </w:rPr>
+        <w:t>nity</w:t>
+      </w:r>
+      <w:r>
+        <w:rPr>
+          <w:rFonts w:hint="eastAsia"/>
+          <w:lang w:eastAsia="zh-TW"/>
+        </w:rPr>
+        <w:t>程序顧問</w:t>
+      </w:r>
     </w:p>
     <w:p>
       <w:pPr>
@@ -2698,8 +4019,77 @@
         </w:pBdr>
       </w:pPr>
       <w:r>
-        <w:lastRenderedPageBreak/>
-        <w:t>&lt;Cost to employ them full time or part time&gt;</w:t>
+        <w:t>&lt;</w:t>
+      </w:r>
+      <w:r>
+        <w:rPr>
+          <w:rFonts w:hint="eastAsia"/>
+          <w:lang w:eastAsia="zh-TW"/>
+        </w:rPr>
+        <w:t>兼職薪資</w:t>
+      </w:r>
+      <w:r>
+        <w:rPr>
+          <w:lang w:eastAsia="zh-TW"/>
+        </w:rPr>
+        <w:t>3</w:t>
+      </w:r>
+      <w:r>
+        <w:rPr>
+          <w:lang w:eastAsia="zh-TW"/>
+        </w:rPr>
+        <w:t>,</w:t>
+      </w:r>
+      <w:r>
+        <w:rPr>
+          <w:rFonts w:hint="eastAsia"/>
+          <w:lang w:eastAsia="zh-TW"/>
+        </w:rPr>
+        <w:t>000</w:t>
+      </w:r>
+      <w:r>
+        <w:rPr>
+          <w:rFonts w:hint="eastAsia"/>
+          <w:lang w:eastAsia="zh-TW"/>
+        </w:rPr>
+        <w:t>人民幣</w:t>
+      </w:r>
+      <w:r>
+        <w:rPr>
+          <w:lang w:eastAsia="zh-TW"/>
+        </w:rPr>
+        <w:t xml:space="preserve"> </w:t>
+      </w:r>
+      <w:r>
+        <w:t>&gt;</w:t>
+      </w:r>
+    </w:p>
+    <w:p>
+      <w:pPr>
+        <w:numPr>
+          <w:ilvl w:val="3"/>
+          <w:numId w:val="1"/>
+        </w:numPr>
+        <w:pBdr>
+          <w:top w:val="nil"/>
+          <w:left w:val="nil"/>
+          <w:bottom w:val="nil"/>
+          <w:right w:val="nil"/>
+          <w:between w:val="nil"/>
+        </w:pBdr>
+      </w:pPr>
+      <w:r>
+        <w:t>&lt;</w:t>
+      </w:r>
+      <w:r>
+        <w:rPr>
+          <w:rFonts w:hint="eastAsia"/>
+          <w:lang w:eastAsia="zh-TW"/>
+        </w:rPr>
+        <w:t>Alex Ferrer</w:t>
+      </w:r>
+      <w:r>
+        <w:t>&gt;</w:t>
       </w:r>
     </w:p>
     <w:p>
@@ -2717,7 +4107,120 @@
         </w:pBdr>
       </w:pPr>
       <w:r>
-        <w:t>&lt;etc.&gt;</w:t>
+        <w:rPr>
+          <w:rFonts w:hint="eastAsia"/>
+          <w:lang w:eastAsia="zh-TW"/>
+        </w:rPr>
+        <w:t>故事策畫</w:t>
+      </w:r>
+      <w:r>
+        <w:rPr>
+          <w:rFonts w:hint="eastAsia"/>
+          <w:lang w:eastAsia="zh-TW"/>
+        </w:rPr>
+        <w:t xml:space="preserve">, </w:t>
+      </w:r>
+      <w:r>
+        <w:rPr>
+          <w:rFonts w:hint="eastAsia"/>
+          <w:lang w:eastAsia="zh-TW"/>
+        </w:rPr>
+        <w:t>本土化</w:t>
+      </w:r>
+      <w:r>
+        <w:rPr>
+          <w:rFonts w:hint="eastAsia"/>
+          <w:lang w:eastAsia="zh-TW"/>
+        </w:rPr>
+        <w:t>(</w:t>
+      </w:r>
+      <w:r>
+        <w:rPr>
+          <w:rFonts w:hint="eastAsia"/>
+          <w:lang w:eastAsia="zh-TW"/>
+        </w:rPr>
+        <w:t>英</w:t>
+      </w:r>
+      <w:r>
+        <w:rPr>
+          <w:rFonts w:hint="eastAsia"/>
+          <w:lang w:eastAsia="zh-TW"/>
+        </w:rPr>
+        <w:t>&amp;</w:t>
+      </w:r>
+      <w:r>
+        <w:rPr>
+          <w:rFonts w:hint="eastAsia"/>
+          <w:lang w:eastAsia="zh-TW"/>
+        </w:rPr>
+        <w:t>西</w:t>
+      </w:r>
+      <w:r>
+        <w:rPr>
+          <w:rFonts w:hint="eastAsia"/>
+          <w:lang w:eastAsia="zh-TW"/>
+        </w:rPr>
+        <w:t>)</w:t>
+      </w:r>
+    </w:p>
+    <w:p>
+      <w:pPr>
+        <w:numPr>
+          <w:ilvl w:val="4"/>
+          <w:numId w:val="1"/>
+        </w:numPr>
+        <w:pBdr>
+          <w:top w:val="nil"/>
+          <w:left w:val="nil"/>
+          <w:bottom w:val="nil"/>
+          <w:right w:val="nil"/>
+          <w:between w:val="nil"/>
+        </w:pBdr>
+      </w:pPr>
+      <w:r>
+        <w:t>&lt;</w:t>
+      </w:r>
+      <w:r>
+        <w:rPr>
+          <w:rFonts w:hint="eastAsia"/>
+          <w:lang w:eastAsia="zh-TW"/>
+        </w:rPr>
+        <w:t>兼職薪資</w:t>
+      </w:r>
+      <w:r>
+        <w:rPr>
+          <w:lang w:eastAsia="zh-TW"/>
+        </w:rPr>
+        <w:t>3</w:t>
+      </w:r>
+      <w:r>
+        <w:rPr>
+          <w:lang w:eastAsia="zh-TW"/>
+        </w:rPr>
+        <w:t>,</w:t>
+      </w:r>
+      <w:r>
+        <w:rPr>
+          <w:rFonts w:hint="eastAsia"/>
+          <w:lang w:eastAsia="zh-TW"/>
+        </w:rPr>
+        <w:t>000</w:t>
+      </w:r>
+      <w:r>
+        <w:rPr>
+          <w:rFonts w:hint="eastAsia"/>
+          <w:lang w:eastAsia="zh-TW"/>
+        </w:rPr>
+        <w:t>人民幣</w:t>
+      </w:r>
+      <w:r>
+        <w:rPr>
+          <w:lang w:eastAsia="zh-TW"/>
+        </w:rPr>
+        <w:t xml:space="preserve"> </w:t>
+      </w:r>
+      <w:r>
+        <w:t>&gt;</w:t>
       </w:r>
     </w:p>
     <w:p>
@@ -2735,8 +4238,402 @@
         </w:pBdr>
       </w:pPr>
       <w:r>
-        <w:t>/List as many marketing team members as you need to/</w:t>
-      </w:r>
+        <w:t>&lt;</w:t>
+      </w:r>
+      <w:r>
+        <w:rPr>
+          <w:rFonts w:hint="eastAsia"/>
+          <w:lang w:eastAsia="zh-TW"/>
+        </w:rPr>
+        <w:t>招聘中</w:t>
+      </w:r>
+      <w:r>
+        <w:t>&gt;</w:t>
+      </w:r>
+    </w:p>
+    <w:p>
+      <w:pPr>
+        <w:numPr>
+          <w:ilvl w:val="4"/>
+          <w:numId w:val="1"/>
+        </w:numPr>
+        <w:pBdr>
+          <w:top w:val="nil"/>
+          <w:left w:val="nil"/>
+          <w:bottom w:val="nil"/>
+          <w:right w:val="nil"/>
+          <w:between w:val="nil"/>
+        </w:pBdr>
+      </w:pPr>
+      <w:r>
+        <w:rPr>
+          <w:rFonts w:hint="eastAsia"/>
+          <w:lang w:eastAsia="zh-TW"/>
+        </w:rPr>
+        <w:t>U</w:t>
+      </w:r>
+      <w:r>
+        <w:rPr>
+          <w:lang w:eastAsia="zh-TW"/>
+        </w:rPr>
+        <w:t>nity</w:t>
+      </w:r>
+      <w:r>
+        <w:rPr>
+          <w:rFonts w:hint="eastAsia"/>
+          <w:lang w:eastAsia="zh-TW"/>
+        </w:rPr>
+        <w:t>程序員</w:t>
+      </w:r>
+    </w:p>
+    <w:p>
+      <w:pPr>
+        <w:numPr>
+          <w:ilvl w:val="4"/>
+          <w:numId w:val="1"/>
+        </w:numPr>
+        <w:pBdr>
+          <w:top w:val="nil"/>
+          <w:left w:val="nil"/>
+          <w:bottom w:val="nil"/>
+          <w:right w:val="nil"/>
+          <w:between w:val="nil"/>
+        </w:pBdr>
+      </w:pPr>
+      <w:r>
+        <w:t>&lt;</w:t>
+      </w:r>
+      <w:r>
+        <w:rPr>
+          <w:rFonts w:hint="eastAsia"/>
+          <w:lang w:eastAsia="zh-TW"/>
+        </w:rPr>
+        <w:t>兼職</w:t>
+      </w:r>
+      <w:r>
+        <w:rPr>
+          <w:rFonts w:hint="eastAsia"/>
+          <w:lang w:eastAsia="zh-TW"/>
+        </w:rPr>
+        <w:t>薪資</w:t>
+      </w:r>
+      <w:r>
+        <w:rPr>
+          <w:lang w:eastAsia="zh-TW"/>
+        </w:rPr>
+        <w:t>1</w:t>
+      </w:r>
+      <w:r>
+        <w:rPr>
+          <w:rFonts w:hint="eastAsia"/>
+          <w:lang w:eastAsia="zh-TW"/>
+        </w:rPr>
+        <w:t>2</w:t>
+      </w:r>
+      <w:r>
+        <w:rPr>
+          <w:lang w:eastAsia="zh-TW"/>
+        </w:rPr>
+        <w:t>,</w:t>
+      </w:r>
+      <w:r>
+        <w:rPr>
+          <w:rFonts w:hint="eastAsia"/>
+          <w:lang w:eastAsia="zh-TW"/>
+        </w:rPr>
+        <w:t>000</w:t>
+      </w:r>
+      <w:r>
+        <w:rPr>
+          <w:rFonts w:hint="eastAsia"/>
+          <w:lang w:eastAsia="zh-TW"/>
+        </w:rPr>
+        <w:t>人民幣</w:t>
+      </w:r>
+      <w:r>
+        <w:rPr>
+          <w:lang w:eastAsia="zh-TW"/>
+        </w:rPr>
+        <w:t xml:space="preserve"> </w:t>
+      </w:r>
+      <w:r>
+        <w:t>&gt;</w:t>
+      </w:r>
+    </w:p>
+    <w:p>
+      <w:pPr>
+        <w:numPr>
+          <w:ilvl w:val="4"/>
+          <w:numId w:val="1"/>
+        </w:numPr>
+        <w:pBdr>
+          <w:top w:val="nil"/>
+          <w:left w:val="nil"/>
+          <w:bottom w:val="nil"/>
+          <w:right w:val="nil"/>
+          <w:between w:val="nil"/>
+        </w:pBdr>
+      </w:pPr>
+      <w:r>
+        <w:rPr>
+          <w:rFonts w:hint="eastAsia"/>
+          <w:lang w:eastAsia="zh-TW"/>
+        </w:rPr>
+        <w:t>六個月合約</w:t>
+      </w:r>
+    </w:p>
+    <w:p>
+      <w:pPr>
+        <w:numPr>
+          <w:ilvl w:val="3"/>
+          <w:numId w:val="1"/>
+        </w:numPr>
+        <w:pBdr>
+          <w:top w:val="nil"/>
+          <w:left w:val="nil"/>
+          <w:bottom w:val="nil"/>
+          <w:right w:val="nil"/>
+          <w:between w:val="nil"/>
+        </w:pBdr>
+      </w:pPr>
+      <w:r>
+        <w:t>&lt;</w:t>
+      </w:r>
+      <w:r>
+        <w:rPr>
+          <w:rFonts w:hint="eastAsia"/>
+          <w:lang w:eastAsia="zh-TW"/>
+        </w:rPr>
+        <w:t>招聘中</w:t>
+      </w:r>
+      <w:r>
+        <w:t>&gt;</w:t>
+      </w:r>
+    </w:p>
+    <w:p>
+      <w:pPr>
+        <w:numPr>
+          <w:ilvl w:val="4"/>
+          <w:numId w:val="1"/>
+        </w:numPr>
+        <w:pBdr>
+          <w:top w:val="nil"/>
+          <w:left w:val="nil"/>
+          <w:bottom w:val="nil"/>
+          <w:right w:val="nil"/>
+          <w:between w:val="nil"/>
+        </w:pBdr>
+      </w:pPr>
+      <w:r>
+        <w:rPr>
+          <w:rFonts w:hint="eastAsia"/>
+          <w:lang w:eastAsia="zh-TW"/>
+        </w:rPr>
+        <w:t>原畫美術</w:t>
+      </w:r>
+    </w:p>
+    <w:p>
+      <w:pPr>
+        <w:numPr>
+          <w:ilvl w:val="4"/>
+          <w:numId w:val="1"/>
+        </w:numPr>
+        <w:pBdr>
+          <w:top w:val="nil"/>
+          <w:left w:val="nil"/>
+          <w:bottom w:val="nil"/>
+          <w:right w:val="nil"/>
+          <w:between w:val="nil"/>
+        </w:pBdr>
+      </w:pPr>
+      <w:r>
+        <w:t>&lt;</w:t>
+      </w:r>
+      <w:r>
+        <w:rPr>
+          <w:rFonts w:hint="eastAsia"/>
+          <w:lang w:eastAsia="zh-TW"/>
+        </w:rPr>
+        <w:t>全職薪資</w:t>
+      </w:r>
+      <w:r>
+        <w:rPr>
+          <w:lang w:eastAsia="zh-TW"/>
+        </w:rPr>
+        <w:t>10,</w:t>
+      </w:r>
+      <w:r>
+        <w:rPr>
+          <w:rFonts w:hint="eastAsia"/>
+          <w:lang w:eastAsia="zh-TW"/>
+        </w:rPr>
+        <w:t>000</w:t>
+      </w:r>
+      <w:r>
+        <w:rPr>
+          <w:rFonts w:hint="eastAsia"/>
+          <w:lang w:eastAsia="zh-TW"/>
+        </w:rPr>
+        <w:t>人民幣</w:t>
+      </w:r>
+      <w:r>
+        <w:rPr>
+          <w:lang w:eastAsia="zh-TW"/>
+        </w:rPr>
+        <w:t xml:space="preserve"> </w:t>
+      </w:r>
+      <w:r>
+        <w:t>&gt;</w:t>
+      </w:r>
+    </w:p>
+    <w:p>
+      <w:pPr>
+        <w:numPr>
+          <w:ilvl w:val="3"/>
+          <w:numId w:val="1"/>
+        </w:numPr>
+        <w:pBdr>
+          <w:top w:val="nil"/>
+          <w:left w:val="nil"/>
+          <w:bottom w:val="nil"/>
+          <w:right w:val="nil"/>
+          <w:between w:val="nil"/>
+        </w:pBdr>
+      </w:pPr>
+      <w:r>
+        <w:t>&lt;</w:t>
+      </w:r>
+      <w:r>
+        <w:rPr>
+          <w:lang w:eastAsia="zh-TW"/>
+        </w:rPr>
+        <w:t>Federico</w:t>
+      </w:r>
+      <w:r>
+        <w:t>&gt;</w:t>
+      </w:r>
+    </w:p>
+    <w:p>
+      <w:pPr>
+        <w:numPr>
+          <w:ilvl w:val="4"/>
+          <w:numId w:val="1"/>
+        </w:numPr>
+        <w:pBdr>
+          <w:top w:val="nil"/>
+          <w:left w:val="nil"/>
+          <w:bottom w:val="nil"/>
+          <w:right w:val="nil"/>
+          <w:between w:val="nil"/>
+        </w:pBdr>
+      </w:pPr>
+      <w:r>
+        <w:rPr>
+          <w:rFonts w:hint="eastAsia"/>
+          <w:lang w:eastAsia="zh-TW"/>
+        </w:rPr>
+        <w:t>故事策畫</w:t>
+      </w:r>
+    </w:p>
+    <w:p>
+      <w:pPr>
+        <w:numPr>
+          <w:ilvl w:val="4"/>
+          <w:numId w:val="1"/>
+        </w:numPr>
+        <w:pBdr>
+          <w:top w:val="nil"/>
+          <w:left w:val="nil"/>
+          <w:bottom w:val="nil"/>
+          <w:right w:val="nil"/>
+          <w:between w:val="nil"/>
+        </w:pBdr>
+      </w:pPr>
+      <w:r>
+        <w:t>&lt;</w:t>
+      </w:r>
+      <w:r>
+        <w:rPr>
+          <w:rFonts w:hint="eastAsia"/>
+          <w:lang w:eastAsia="zh-TW"/>
+        </w:rPr>
+        <w:t>兼</w:t>
+      </w:r>
+      <w:r>
+        <w:rPr>
+          <w:rFonts w:hint="eastAsia"/>
+          <w:lang w:eastAsia="zh-TW"/>
+        </w:rPr>
+        <w:t>職薪資</w:t>
+      </w:r>
+      <w:r>
+        <w:rPr>
+          <w:lang w:eastAsia="zh-TW"/>
+        </w:rPr>
+        <w:t>3, 000</w:t>
+      </w:r>
+      <w:r>
+        <w:rPr>
+          <w:rFonts w:hint="eastAsia"/>
+          <w:lang w:eastAsia="zh-TW"/>
+        </w:rPr>
+        <w:t>人民幣</w:t>
+      </w:r>
+      <w:r>
+        <w:rPr>
+          <w:lang w:eastAsia="zh-TW"/>
+        </w:rPr>
+        <w:t xml:space="preserve"> </w:t>
+      </w:r>
+      <w:r>
+        <w:t>&gt;</w:t>
+      </w:r>
+    </w:p>
+    <w:p>
+      <w:pPr>
+        <w:pBdr>
+          <w:top w:val="nil"/>
+          <w:left w:val="nil"/>
+          <w:bottom w:val="nil"/>
+          <w:right w:val="nil"/>
+          <w:between w:val="nil"/>
+        </w:pBdr>
+        <w:ind w:left="3240" w:firstLine="0"/>
+      </w:pPr>
+    </w:p>
+    <w:p>
+      <w:pPr>
+        <w:pBdr>
+          <w:top w:val="nil"/>
+          <w:left w:val="nil"/>
+          <w:bottom w:val="nil"/>
+          <w:right w:val="nil"/>
+          <w:between w:val="nil"/>
+        </w:pBdr>
+      </w:pPr>
+    </w:p>
+    <w:p>
+      <w:pPr>
+        <w:pBdr>
+          <w:top w:val="nil"/>
+          <w:left w:val="nil"/>
+          <w:bottom w:val="nil"/>
+          <w:right w:val="nil"/>
+          <w:between w:val="nil"/>
+        </w:pBdr>
+      </w:pPr>
+    </w:p>
+    <w:p>
+      <w:pPr>
+        <w:pBdr>
+          <w:top w:val="nil"/>
+          <w:left w:val="nil"/>
+          <w:bottom w:val="nil"/>
+          <w:right w:val="nil"/>
+          <w:between w:val="nil"/>
+        </w:pBdr>
+        <w:ind w:left="3240" w:firstLine="0"/>
+      </w:pPr>
     </w:p>
     <w:p>
       <w:pPr>
@@ -2753,7 +4650,56 @@
         </w:pBdr>
       </w:pPr>
       <w:r>
-        <w:t>&lt;Licenses / Hardware / Other Costs&gt;</w:t>
+        <w:t>&lt;</w:t>
+      </w:r>
+      <w:r>
+        <w:rPr>
+          <w:rFonts w:hint="eastAsia"/>
+          <w:lang w:eastAsia="zh-TW"/>
+        </w:rPr>
+        <w:t>版權</w:t>
+      </w:r>
+      <w:r>
+        <w:t xml:space="preserve">/ </w:t>
+      </w:r>
+      <w:r>
+        <w:rPr>
+          <w:rFonts w:hint="eastAsia"/>
+          <w:lang w:eastAsia="zh-TW"/>
+        </w:rPr>
+        <w:t>硬件</w:t>
+      </w:r>
+      <w:r>
+        <w:t xml:space="preserve"> / </w:t>
+      </w:r>
+      <w:r>
+        <w:rPr>
+          <w:rFonts w:hint="eastAsia"/>
+          <w:lang w:eastAsia="zh-TW"/>
+        </w:rPr>
+        <w:t>其餘花費</w:t>
+      </w:r>
+      <w:r>
+        <w:t>&gt;</w:t>
+      </w:r>
+    </w:p>
+    <w:p>
+      <w:pPr>
+        <w:pBdr>
+          <w:top w:val="nil"/>
+          <w:left w:val="nil"/>
+          <w:bottom w:val="nil"/>
+          <w:right w:val="nil"/>
+          <w:between w:val="nil"/>
+        </w:pBdr>
+        <w:ind w:firstLine="0"/>
+      </w:pPr>
+      <w:r>
+        <w:rPr>
+          <w:rFonts w:hint="eastAsia"/>
+          <w:lang w:eastAsia="zh-TW"/>
+        </w:rPr>
+        <w:t>遊戲音樂音效</w:t>
       </w:r>
     </w:p>
     <w:p>
@@ -2770,8 +4716,40 @@
           <w:between w:val="nil"/>
         </w:pBdr>
       </w:pPr>
-      <w:r>
-        <w:t>&lt;Total Costs with breakdown&gt;</w:t>
+    </w:p>
+    <w:p>
+      <w:pPr>
+        <w:numPr>
+          <w:ilvl w:val="1"/>
+          <w:numId w:val="1"/>
+        </w:numPr>
+        <w:pBdr>
+          <w:top w:val="nil"/>
+          <w:left w:val="nil"/>
+          <w:bottom w:val="nil"/>
+          <w:right w:val="nil"/>
+          <w:between w:val="nil"/>
+        </w:pBdr>
+      </w:pPr>
+      <w:r>
+        <w:t>&lt;</w:t>
+      </w:r>
+      <w:r>
+        <w:rPr>
+          <w:rFonts w:hint="eastAsia"/>
+          <w:lang w:eastAsia="zh-TW"/>
+        </w:rPr>
+        <w:t>總花費</w:t>
+      </w:r>
+      <w:r>
+        <w:rPr>
+          <w:rFonts w:hint="eastAsia"/>
+          <w:lang w:eastAsia="zh-TW"/>
+        </w:rPr>
+        <w:t>breakdown</w:t>
+      </w:r>
+      <w:r>
+        <w:t>&gt;</w:t>
       </w:r>
     </w:p>
     <w:p>
@@ -2806,6 +4784,7 @@
         <w:rPr>
           <w:rFonts w:ascii="Microsoft JhengHei" w:eastAsia="Microsoft JhengHei" w:hAnsi="Microsoft JhengHei" w:cs="Microsoft JhengHei" w:hint="eastAsia"/>
         </w:rPr>
+        <w:lastRenderedPageBreak/>
         <w:t>影響</w:t>
       </w:r>
       <w:r>
@@ -2842,7 +4821,17 @@
         </w:pBdr>
       </w:pPr>
       <w:r>
-        <w:t>&lt;Influence #1&gt;</w:t>
+        <w:t>&lt;</w:t>
+      </w:r>
+      <w:r>
+        <w:rPr>
+          <w:rFonts w:hint="eastAsia"/>
+          <w:lang w:eastAsia="zh-TW"/>
+        </w:rPr>
+        <w:t>Night of Full Moon</w:t>
+      </w:r>
+      <w:r>
+        <w:t>&gt;</w:t>
       </w:r>
     </w:p>
     <w:p>
@@ -2896,7 +4885,13 @@
         </w:pBdr>
       </w:pPr>
       <w:r>
-        <w:t>&lt;Influence #2&gt;</w:t>
+        <w:t>&lt;</w:t>
+      </w:r>
+      <w:r>
+        <w:t>Reigns</w:t>
+      </w:r>
+      <w:r>
+        <w:t>&gt;</w:t>
       </w:r>
     </w:p>
     <w:p>
@@ -2950,7 +4945,13 @@
         </w:pBdr>
       </w:pPr>
       <w:r>
-        <w:t>&lt;Influence #3&gt;</w:t>
+        <w:t>&lt;</w:t>
+      </w:r>
+      <w:r>
+        <w:t>Dungeon Maker</w:t>
+      </w:r>
+      <w:r>
+        <w:t>&gt;</w:t>
       </w:r>
     </w:p>
     <w:p>
@@ -3004,7 +5005,16 @@
         </w:pBdr>
       </w:pPr>
       <w:r>
-        <w:t>&lt;Influence #4&gt;</w:t>
+        <w:t>&lt;</w:t>
+      </w:r>
+      <w:r>
+        <w:t xml:space="preserve"> Jean Giraud</w:t>
+      </w:r>
+      <w:r>
+        <w:t>]</w:t>
+      </w:r>
+      <w:r>
+        <w:t>&gt;</w:t>
       </w:r>
     </w:p>
     <w:p>
@@ -3022,7 +5032,18 @@
         </w:pBdr>
       </w:pPr>
       <w:r>
-        <w:t>&lt;Medium&gt; (Television, Games, Literature, Movies, etc.)</w:t>
+        <w:t>&lt;Medium&gt; (</w:t>
+      </w:r>
+      <w:r>
+        <w:rPr>
+          <w:rFonts w:ascii="Arial" w:hAnsi="Arial" w:cs="Arial"/>
+          <w:color w:val="545454"/>
+          <w:shd w:val="clear" w:color="auto" w:fill="FFFFFF"/>
+        </w:rPr>
+        <w:t>French artist, cartoonist</w:t>
+      </w:r>
+      <w:r>
+        <w:t>.)</w:t>
       </w:r>
     </w:p>
     <w:p>
@@ -3459,8 +5480,15 @@
       <w:r>
         <w:rPr>
           <w:rFonts w:ascii="Microsoft JhengHei" w:eastAsia="Microsoft JhengHei" w:hAnsi="Microsoft JhengHei" w:cs="Microsoft JhengHei" w:hint="eastAsia"/>
-        </w:rPr>
-        <w:t>主要玩法系統</w:t>
+          <w:lang w:eastAsia="zh-TW"/>
+        </w:rPr>
+        <w:t>其餘遊戲</w:t>
+      </w:r>
+      <w:r>
+        <w:rPr>
+          <w:rFonts w:ascii="Microsoft JhengHei" w:eastAsia="Microsoft JhengHei" w:hAnsi="Microsoft JhengHei" w:cs="Microsoft JhengHei" w:hint="eastAsia"/>
+        </w:rPr>
+        <w:t>系統</w:t>
       </w:r>
       <w:r>
         <w:rPr>
@@ -3497,7 +5525,11 @@
         </w:pBdr>
       </w:pPr>
       <w:r>
-        <w:t>&lt;Core Game Mechanic #1&gt;</w:t>
+        <w:rPr>
+          <w:rFonts w:hint="eastAsia"/>
+          <w:lang w:eastAsia="zh-TW"/>
+        </w:rPr>
+        <w:t>戰鬥系統</w:t>
       </w:r>
     </w:p>
     <w:p>
@@ -3551,7 +5583,11 @@
         </w:pBdr>
       </w:pPr>
       <w:r>
-        <w:t>&lt;Core Game Mechanic #2&gt;</w:t>
+        <w:rPr>
+          <w:rFonts w:hint="eastAsia"/>
+          <w:lang w:eastAsia="zh-TW"/>
+        </w:rPr>
+        <w:t>解謎系統</w:t>
       </w:r>
     </w:p>
     <w:p>
@@ -3605,7 +5641,11 @@
         </w:pBdr>
       </w:pPr>
       <w:r>
-        <w:t>&lt;Core Game Mechanic #3&gt;</w:t>
+        <w:rPr>
+          <w:rFonts w:hint="eastAsia"/>
+          <w:lang w:eastAsia="zh-TW"/>
+        </w:rPr>
+        <w:t>道具系統</w:t>
       </w:r>
     </w:p>
     <w:p>
@@ -3657,9 +5697,65 @@
           <w:right w:val="nil"/>
           <w:between w:val="nil"/>
         </w:pBdr>
-      </w:pPr>
-      <w:r>
-        <w:t>&lt;Core Game Mechanic #4&gt;</w:t>
+        <w:rPr>
+          <w:lang w:eastAsia="zh-TW"/>
+        </w:rPr>
+      </w:pPr>
+      <w:r>
+        <w:rPr>
+          <w:rFonts w:hint="eastAsia"/>
+          <w:lang w:eastAsia="zh-TW"/>
+        </w:rPr>
+        <w:t>成就系統</w:t>
+      </w:r>
+      <w:r>
+        <w:rPr>
+          <w:rFonts w:hint="eastAsia"/>
+          <w:lang w:eastAsia="zh-TW"/>
+        </w:rPr>
+        <w:t xml:space="preserve"> (</w:t>
+      </w:r>
+      <w:r>
+        <w:rPr>
+          <w:rFonts w:hint="eastAsia"/>
+          <w:lang w:eastAsia="zh-TW"/>
+        </w:rPr>
+        <w:t>圖鑑</w:t>
+      </w:r>
+      <w:r>
+        <w:rPr>
+          <w:rFonts w:hint="eastAsia"/>
+          <w:lang w:eastAsia="zh-TW"/>
+        </w:rPr>
+        <w:t xml:space="preserve">, </w:t>
+      </w:r>
+      <w:r>
+        <w:rPr>
+          <w:rFonts w:hint="eastAsia"/>
+          <w:lang w:eastAsia="zh-TW"/>
+        </w:rPr>
+        <w:t>任務</w:t>
+      </w:r>
+      <w:r>
+        <w:rPr>
+          <w:rFonts w:hint="eastAsia"/>
+          <w:lang w:eastAsia="zh-TW"/>
+        </w:rPr>
+        <w:t xml:space="preserve">, </w:t>
+      </w:r>
+      <w:r>
+        <w:rPr>
+          <w:rFonts w:hint="eastAsia"/>
+          <w:lang w:eastAsia="zh-TW"/>
+        </w:rPr>
+        <w:t>稱號</w:t>
+      </w:r>
+      <w:r>
+        <w:rPr>
+          <w:rFonts w:hint="eastAsia"/>
+          <w:lang w:eastAsia="zh-TW"/>
+        </w:rPr>
+        <w:t>)</w:t>
       </w:r>
     </w:p>
     <w:p>
@@ -3696,6 +5792,169 @@
       </w:pPr>
       <w:r>
         <w:t>&lt;How it works&gt; /Describe in 2 Paragraphs or less/</w:t>
+      </w:r>
+    </w:p>
+    <w:p>
+      <w:pPr>
+        <w:pBdr>
+          <w:top w:val="nil"/>
+          <w:left w:val="nil"/>
+          <w:bottom w:val="nil"/>
+          <w:right w:val="nil"/>
+          <w:between w:val="nil"/>
+        </w:pBdr>
+        <w:ind w:left="0" w:firstLine="0"/>
+        <w:contextualSpacing w:val="0"/>
+      </w:pPr>
+    </w:p>
+    <w:p>
+      <w:pPr>
+        <w:pBdr>
+          <w:top w:val="nil"/>
+          <w:left w:val="nil"/>
+          <w:bottom w:val="nil"/>
+          <w:right w:val="nil"/>
+          <w:between w:val="nil"/>
+        </w:pBdr>
+        <w:ind w:left="0" w:firstLine="0"/>
+        <w:contextualSpacing w:val="0"/>
+      </w:pPr>
+    </w:p>
+    <w:p>
+      <w:pPr>
+        <w:pBdr>
+          <w:top w:val="nil"/>
+          <w:left w:val="nil"/>
+          <w:bottom w:val="nil"/>
+          <w:right w:val="nil"/>
+          <w:between w:val="nil"/>
+        </w:pBdr>
+        <w:ind w:left="0" w:firstLine="0"/>
+        <w:contextualSpacing w:val="0"/>
+      </w:pPr>
+    </w:p>
+    <w:p>
+      <w:pPr>
+        <w:pBdr>
+          <w:top w:val="nil"/>
+          <w:left w:val="nil"/>
+          <w:bottom w:val="nil"/>
+          <w:right w:val="nil"/>
+          <w:between w:val="nil"/>
+        </w:pBdr>
+        <w:ind w:firstLine="0"/>
+      </w:pPr>
+    </w:p>
+    <w:p>
+      <w:pPr>
+        <w:pBdr>
+          <w:top w:val="nil"/>
+          <w:left w:val="nil"/>
+          <w:bottom w:val="nil"/>
+          <w:right w:val="nil"/>
+          <w:between w:val="nil"/>
+        </w:pBdr>
+        <w:ind w:left="0" w:firstLine="0"/>
+        <w:contextualSpacing w:val="0"/>
+      </w:pPr>
+    </w:p>
+    <w:p>
+      <w:pPr>
+        <w:pBdr>
+          <w:top w:val="nil"/>
+          <w:left w:val="nil"/>
+          <w:bottom w:val="nil"/>
+          <w:right w:val="nil"/>
+          <w:between w:val="nil"/>
+        </w:pBdr>
+        <w:ind w:left="0" w:firstLine="0"/>
+        <w:contextualSpacing w:val="0"/>
+        <w:rPr>
+          <w:sz w:val="26"/>
+          <w:szCs w:val="26"/>
+        </w:rPr>
+      </w:pPr>
+    </w:p>
+    <w:p>
+      <w:pPr>
+        <w:pStyle w:val="Heading1"/>
+        <w:pBdr>
+          <w:top w:val="nil"/>
+          <w:left w:val="nil"/>
+          <w:bottom w:val="nil"/>
+          <w:right w:val="nil"/>
+          <w:between w:val="nil"/>
+        </w:pBdr>
+        <w:ind w:left="360" w:hanging="360"/>
+        <w:contextualSpacing w:val="0"/>
+      </w:pPr>
+      <w:bookmarkStart w:id="11" w:name="_Toc514422104"/>
+      <w:r>
+        <w:rPr>
+          <w:rFonts w:eastAsia="Calibri"/>
+        </w:rPr>
+        <w:t>Story and Gameplay</w:t>
+      </w:r>
+      <w:bookmarkEnd w:id="11"/>
+    </w:p>
+    <w:p>
+      <w:pPr>
+        <w:pStyle w:val="Heading2"/>
+        <w:numPr>
+          <w:ilvl w:val="0"/>
+          <w:numId w:val="1"/>
+        </w:numPr>
+        <w:pBdr>
+          <w:top w:val="nil"/>
+          <w:left w:val="nil"/>
+          <w:bottom w:val="nil"/>
+          <w:right w:val="nil"/>
+          <w:between w:val="nil"/>
+        </w:pBdr>
+      </w:pPr>
+      <w:bookmarkStart w:id="12" w:name="_Toc514422105"/>
+      <w:r>
+        <w:rPr>
+          <w:rFonts w:eastAsia="Calibri"/>
+        </w:rPr>
+        <w:t>Story (Brief)</w:t>
+      </w:r>
+      <w:bookmarkEnd w:id="12"/>
+    </w:p>
+    <w:p>
+      <w:pPr>
+        <w:numPr>
+          <w:ilvl w:val="1"/>
+          <w:numId w:val="1"/>
+        </w:numPr>
+        <w:pBdr>
+          <w:top w:val="nil"/>
+          <w:left w:val="nil"/>
+          <w:bottom w:val="nil"/>
+          <w:right w:val="nil"/>
+          <w:between w:val="nil"/>
+        </w:pBdr>
+        <w:ind w:left="360"/>
+      </w:pPr>
+      <w:r>
+        <w:rPr>
+          <w:rFonts w:eastAsia="Calibri"/>
+        </w:rPr>
+        <w:t xml:space="preserve">&lt;The Summary or </w:t>
+      </w:r>
+      <w:proofErr w:type="gramStart"/>
+      <w:r>
+        <w:rPr>
+          <w:rFonts w:eastAsia="Calibri"/>
+        </w:rPr>
+        <w:t>TL;DR</w:t>
+      </w:r>
+      <w:proofErr w:type="gramEnd"/>
+      <w:r>
+        <w:rPr>
+          <w:rFonts w:eastAsia="Calibri"/>
+        </w:rPr>
+        <w:t xml:space="preserve"> version of below&gt;</w:t>
       </w:r>
     </w:p>
     <w:p>
@@ -3714,56 +5973,58 @@
           <w:szCs w:val="26"/>
         </w:rPr>
       </w:pPr>
-      <w:r>
-        <w:br w:type="page"/>
-      </w:r>
-    </w:p>
-    <w:p>
-      <w:pPr>
-        <w:pStyle w:val="Heading1"/>
-        <w:pBdr>
-          <w:top w:val="nil"/>
-          <w:left w:val="nil"/>
-          <w:bottom w:val="nil"/>
-          <w:right w:val="nil"/>
-          <w:between w:val="nil"/>
-        </w:pBdr>
-        <w:ind w:left="360" w:hanging="360"/>
-        <w:contextualSpacing w:val="0"/>
-      </w:pPr>
-      <w:bookmarkStart w:id="11" w:name="_Toc514422104"/>
+    </w:p>
+    <w:p>
+      <w:pPr>
+        <w:pStyle w:val="Heading2"/>
+        <w:numPr>
+          <w:ilvl w:val="0"/>
+          <w:numId w:val="1"/>
+        </w:numPr>
+        <w:pBdr>
+          <w:top w:val="nil"/>
+          <w:left w:val="nil"/>
+          <w:bottom w:val="nil"/>
+          <w:right w:val="nil"/>
+          <w:between w:val="nil"/>
+        </w:pBdr>
+      </w:pPr>
+      <w:bookmarkStart w:id="13" w:name="_Toc514422106"/>
       <w:r>
         <w:rPr>
           <w:rFonts w:eastAsia="Calibri"/>
         </w:rPr>
-        <w:lastRenderedPageBreak/>
-        <w:t>Story and Gameplay</w:t>
-      </w:r>
-      <w:bookmarkEnd w:id="11"/>
-    </w:p>
-    <w:p>
-      <w:pPr>
-        <w:pStyle w:val="Heading2"/>
-        <w:numPr>
-          <w:ilvl w:val="0"/>
-          <w:numId w:val="1"/>
-        </w:numPr>
-        <w:pBdr>
-          <w:top w:val="nil"/>
-          <w:left w:val="nil"/>
-          <w:bottom w:val="nil"/>
-          <w:right w:val="nil"/>
-          <w:between w:val="nil"/>
-        </w:pBdr>
-      </w:pPr>
-      <w:bookmarkStart w:id="12" w:name="_Toc514422105"/>
+        <w:t>Story (Detailed)</w:t>
+      </w:r>
+      <w:bookmarkEnd w:id="13"/>
+    </w:p>
+    <w:p>
+      <w:pPr>
+        <w:numPr>
+          <w:ilvl w:val="1"/>
+          <w:numId w:val="1"/>
+        </w:numPr>
+        <w:pBdr>
+          <w:top w:val="nil"/>
+          <w:left w:val="nil"/>
+          <w:bottom w:val="nil"/>
+          <w:right w:val="nil"/>
+          <w:between w:val="nil"/>
+        </w:pBdr>
+        <w:ind w:left="360"/>
+      </w:pPr>
+      <w:r>
+        <w:t>/</w:t>
+      </w:r>
       <w:r>
         <w:rPr>
           <w:rFonts w:eastAsia="Calibri"/>
         </w:rPr>
-        <w:t>Story (Brief)</w:t>
-      </w:r>
-      <w:bookmarkEnd w:id="12"/>
+        <w:t>Go into as much detail as needs be</w:t>
+      </w:r>
+      <w:r>
+        <w:t>/</w:t>
+      </w:r>
     </w:p>
     <w:p>
       <w:pPr>
@@ -3781,24 +6042,44 @@
         <w:ind w:left="360"/>
       </w:pPr>
       <w:r>
+        <w:t>/</w:t>
+      </w:r>
+      <w:r>
         <w:rPr>
           <w:rFonts w:eastAsia="Calibri"/>
         </w:rPr>
-        <w:t xml:space="preserve">&lt;The Summary or </w:t>
-      </w:r>
-      <w:proofErr w:type="gramStart"/>
+        <w:t>Spare no detail</w:t>
+      </w:r>
+      <w:r>
+        <w:t>/</w:t>
+      </w:r>
+    </w:p>
+    <w:p>
+      <w:pPr>
+        <w:numPr>
+          <w:ilvl w:val="1"/>
+          <w:numId w:val="1"/>
+        </w:numPr>
+        <w:pBdr>
+          <w:top w:val="nil"/>
+          <w:left w:val="nil"/>
+          <w:bottom w:val="nil"/>
+          <w:right w:val="nil"/>
+          <w:between w:val="nil"/>
+        </w:pBdr>
+        <w:ind w:left="360"/>
+      </w:pPr>
+      <w:r>
+        <w:t>/</w:t>
+      </w:r>
       <w:r>
         <w:rPr>
           <w:rFonts w:eastAsia="Calibri"/>
         </w:rPr>
-        <w:t>TL;DR</w:t>
-      </w:r>
-      <w:proofErr w:type="gramEnd"/>
-      <w:r>
-        <w:rPr>
-          <w:rFonts w:eastAsia="Calibri"/>
-        </w:rPr>
-        <w:t xml:space="preserve"> version of below&gt;</w:t>
+        <w:t>Use Mind Mapping software to get your point across</w:t>
+      </w:r>
+      <w:r>
+        <w:t>/</w:t>
       </w:r>
     </w:p>
     <w:p>
@@ -3833,136 +6114,12 @@
           <w:between w:val="nil"/>
         </w:pBdr>
       </w:pPr>
-      <w:bookmarkStart w:id="13" w:name="_Toc514422106"/>
+      <w:bookmarkStart w:id="14" w:name="_Toc514422107"/>
       <w:r>
         <w:rPr>
           <w:rFonts w:eastAsia="Calibri"/>
         </w:rPr>
-        <w:t>Story (Detailed)</w:t>
-      </w:r>
-      <w:bookmarkEnd w:id="13"/>
-    </w:p>
-    <w:p>
-      <w:pPr>
-        <w:numPr>
-          <w:ilvl w:val="1"/>
-          <w:numId w:val="1"/>
-        </w:numPr>
-        <w:pBdr>
-          <w:top w:val="nil"/>
-          <w:left w:val="nil"/>
-          <w:bottom w:val="nil"/>
-          <w:right w:val="nil"/>
-          <w:between w:val="nil"/>
-        </w:pBdr>
-        <w:ind w:left="360"/>
-      </w:pPr>
-      <w:r>
-        <w:t>/</w:t>
-      </w:r>
-      <w:r>
-        <w:rPr>
-          <w:rFonts w:eastAsia="Calibri"/>
-        </w:rPr>
-        <w:t>Go into as much detail as needs be</w:t>
-      </w:r>
-      <w:r>
-        <w:t>/</w:t>
-      </w:r>
-    </w:p>
-    <w:p>
-      <w:pPr>
-        <w:numPr>
-          <w:ilvl w:val="1"/>
-          <w:numId w:val="1"/>
-        </w:numPr>
-        <w:pBdr>
-          <w:top w:val="nil"/>
-          <w:left w:val="nil"/>
-          <w:bottom w:val="nil"/>
-          <w:right w:val="nil"/>
-          <w:between w:val="nil"/>
-        </w:pBdr>
-        <w:ind w:left="360"/>
-      </w:pPr>
-      <w:r>
-        <w:t>/</w:t>
-      </w:r>
-      <w:r>
-        <w:rPr>
-          <w:rFonts w:eastAsia="Calibri"/>
-        </w:rPr>
-        <w:t>Spare no detail</w:t>
-      </w:r>
-      <w:r>
-        <w:t>/</w:t>
-      </w:r>
-    </w:p>
-    <w:p>
-      <w:pPr>
-        <w:numPr>
-          <w:ilvl w:val="1"/>
-          <w:numId w:val="1"/>
-        </w:numPr>
-        <w:pBdr>
-          <w:top w:val="nil"/>
-          <w:left w:val="nil"/>
-          <w:bottom w:val="nil"/>
-          <w:right w:val="nil"/>
-          <w:between w:val="nil"/>
-        </w:pBdr>
-        <w:ind w:left="360"/>
-      </w:pPr>
-      <w:r>
-        <w:t>/</w:t>
-      </w:r>
-      <w:r>
-        <w:rPr>
-          <w:rFonts w:eastAsia="Calibri"/>
-        </w:rPr>
-        <w:t>Use Mind Mapping software to get your point across</w:t>
-      </w:r>
-      <w:r>
-        <w:t>/</w:t>
-      </w:r>
-    </w:p>
-    <w:p>
-      <w:pPr>
-        <w:pBdr>
-          <w:top w:val="nil"/>
-          <w:left w:val="nil"/>
-          <w:bottom w:val="nil"/>
-          <w:right w:val="nil"/>
-          <w:between w:val="nil"/>
-        </w:pBdr>
-        <w:ind w:left="360"/>
-        <w:contextualSpacing w:val="0"/>
-        <w:rPr>
-          <w:sz w:val="26"/>
-          <w:szCs w:val="26"/>
-        </w:rPr>
-      </w:pPr>
-    </w:p>
-    <w:p>
-      <w:pPr>
-        <w:pStyle w:val="Heading2"/>
-        <w:numPr>
-          <w:ilvl w:val="0"/>
-          <w:numId w:val="1"/>
-        </w:numPr>
-        <w:pBdr>
-          <w:top w:val="nil"/>
-          <w:left w:val="nil"/>
-          <w:bottom w:val="nil"/>
-          <w:right w:val="nil"/>
-          <w:between w:val="nil"/>
-        </w:pBdr>
-      </w:pPr>
-      <w:bookmarkStart w:id="14" w:name="_Toc514422107"/>
-      <w:r>
-        <w:rPr>
-          <w:rFonts w:eastAsia="Calibri"/>
-        </w:rPr>
+        <w:lastRenderedPageBreak/>
         <w:t>Gameplay (Brief)</w:t>
       </w:r>
       <w:bookmarkEnd w:id="14"/>
@@ -4951,28 +7108,28 @@
         <w:rPr>
           <w:rFonts w:eastAsia="Calibri"/>
         </w:rPr>
+        <w:t>Example 1</w:t>
+      </w:r>
+    </w:p>
+    <w:p>
+      <w:pPr>
+        <w:numPr>
+          <w:ilvl w:val="3"/>
+          <w:numId w:val="1"/>
+        </w:numPr>
+        <w:pBdr>
+          <w:top w:val="nil"/>
+          <w:left w:val="nil"/>
+          <w:bottom w:val="nil"/>
+          <w:right w:val="nil"/>
+          <w:between w:val="nil"/>
+        </w:pBdr>
+      </w:pPr>
+      <w:r>
+        <w:rPr>
+          <w:rFonts w:eastAsia="Calibri"/>
+        </w:rPr>
         <w:lastRenderedPageBreak/>
-        <w:t>Example 1</w:t>
-      </w:r>
-    </w:p>
-    <w:p>
-      <w:pPr>
-        <w:numPr>
-          <w:ilvl w:val="3"/>
-          <w:numId w:val="1"/>
-        </w:numPr>
-        <w:pBdr>
-          <w:top w:val="nil"/>
-          <w:left w:val="nil"/>
-          <w:bottom w:val="nil"/>
-          <w:right w:val="nil"/>
-          <w:between w:val="nil"/>
-        </w:pBdr>
-      </w:pPr>
-      <w:r>
-        <w:rPr>
-          <w:rFonts w:eastAsia="Calibri"/>
-        </w:rPr>
         <w:t>Example 2</w:t>
       </w:r>
     </w:p>
@@ -6014,7 +8171,7 @@
 </file>
 
 <file path=word/endnotes.xml><?xml version="1.0" encoding="utf-8"?>
-<w:endnotes xmlns:wpc="http://schemas.microsoft.com/office/word/2010/wordprocessingCanvas" xmlns:cx="http://schemas.microsoft.com/office/drawing/2014/chartex" xmlns:cx1="http://schemas.microsoft.com/office/drawing/2015/9/8/chartex" xmlns:cx2="http://schemas.microsoft.com/office/drawing/2015/10/21/chartex" xmlns:cx3="http://schemas.microsoft.com/office/drawing/2016/5/9/chartex" xmlns:cx4="http://schemas.microsoft.com/office/drawing/2016/5/10/chartex" xmlns:cx5="http://schemas.microsoft.com/office/drawing/2016/5/11/chartex" xmlns:cx6="http://schemas.microsoft.com/office/drawing/2016/5/12/chartex" xmlns:cx7="http://schemas.microsoft.com/office/drawing/2016/5/13/chartex" xmlns:cx8="http://schemas.microsoft.com/office/drawing/2016/5/14/chartex" xmlns:mc="http://schemas.openxmlformats.org/markup-compatibility/2006" xmlns:aink="http://schemas.microsoft.com/office/drawing/2016/ink" xmlns:am3d="http://schemas.microsoft.com/office/drawing/2017/model3d" xmlns:o="urn:schemas-microsoft-com:office:office" xmlns:r="http://schemas.openxmlformats.org/officeDocument/2006/relationships" xmlns:m="http://schemas.openxmlformats.org/officeDocument/2006/math" xmlns:v="urn:schemas-microsoft-com:vml" xmlns:wp14="http://schemas.microsoft.com/office/word/2010/wordprocessingDrawing" xmlns:wp="http://schemas.openxmlformats.org/drawingml/2006/wordprocessingDrawing" xmlns:w10="urn:schemas-microsoft-com:office:word" xmlns:w="http://schemas.openxmlformats.org/wordprocessingml/2006/main" xmlns:w14="http://schemas.microsoft.com/office/word/2010/wordml" xmlns:w15="http://schemas.microsoft.com/office/word/2012/wordml" xmlns:w16cid="http://schemas.microsoft.com/office/word/2016/wordml/cid" xmlns:w16se="http://schemas.microsoft.com/office/word/2015/wordml/symex" xmlns:wpg="http://schemas.microsoft.com/office/word/2010/wordprocessingGroup" xmlns:wpi="http://schemas.microsoft.com/office/word/2010/wordprocessingInk" xmlns:wne="http://schemas.microsoft.com/office/word/2006/wordml" xmlns:wps="http://schemas.microsoft.com/office/word/2010/wordprocessingShape" mc:Ignorable="w14 w15 w16se w16cid wp14">
+<w:endnotes xmlns:wpc="http://schemas.microsoft.com/office/word/2010/wordprocessingCanvas" xmlns:cx="http://schemas.microsoft.com/office/drawing/2014/chartex" xmlns:mc="http://schemas.openxmlformats.org/markup-compatibility/2006" xmlns:o="urn:schemas-microsoft-com:office:office" xmlns:r="http://schemas.openxmlformats.org/officeDocument/2006/relationships" xmlns:m="http://schemas.openxmlformats.org/officeDocument/2006/math" xmlns:v="urn:schemas-microsoft-com:vml" xmlns:wp14="http://schemas.microsoft.com/office/word/2010/wordprocessingDrawing" xmlns:wp="http://schemas.openxmlformats.org/drawingml/2006/wordprocessingDrawing" xmlns:w10="urn:schemas-microsoft-com:office:word" xmlns:w="http://schemas.openxmlformats.org/wordprocessingml/2006/main" xmlns:w14="http://schemas.microsoft.com/office/word/2010/wordml" xmlns:w15="http://schemas.microsoft.com/office/word/2012/wordml" xmlns:w16se="http://schemas.microsoft.com/office/word/2015/wordml/symex" xmlns:wpg="http://schemas.microsoft.com/office/word/2010/wordprocessingGroup" xmlns:wpi="http://schemas.microsoft.com/office/word/2010/wordprocessingInk" xmlns:wne="http://schemas.microsoft.com/office/word/2006/wordml" xmlns:wps="http://schemas.microsoft.com/office/word/2010/wordprocessingShape" mc:Ignorable="w14 w15 w16se wp14">
   <w:endnote w:type="separator" w:id="-1">
     <w:p>
       <w:pPr>
@@ -6039,7 +8196,7 @@
 </file>
 
 <file path=word/footer1.xml><?xml version="1.0" encoding="utf-8"?>
-<w:ftr xmlns:wpc="http://schemas.microsoft.com/office/word/2010/wordprocessingCanvas" xmlns:cx="http://schemas.microsoft.com/office/drawing/2014/chartex" xmlns:cx1="http://schemas.microsoft.com/office/drawing/2015/9/8/chartex" xmlns:cx2="http://schemas.microsoft.com/office/drawing/2015/10/21/chartex" xmlns:cx3="http://schemas.microsoft.com/office/drawing/2016/5/9/chartex" xmlns:cx4="http://schemas.microsoft.com/office/drawing/2016/5/10/chartex" xmlns:cx5="http://schemas.microsoft.com/office/drawing/2016/5/11/chartex" xmlns:cx6="http://schemas.microsoft.com/office/drawing/2016/5/12/chartex" xmlns:cx7="http://schemas.microsoft.com/office/drawing/2016/5/13/chartex" xmlns:cx8="http://schemas.microsoft.com/office/drawing/2016/5/14/chartex" xmlns:mc="http://schemas.openxmlformats.org/markup-compatibility/2006" xmlns:aink="http://schemas.microsoft.com/office/drawing/2016/ink" xmlns:am3d="http://schemas.microsoft.com/office/drawing/2017/model3d" xmlns:o="urn:schemas-microsoft-com:office:office" xmlns:r="http://schemas.openxmlformats.org/officeDocument/2006/relationships" xmlns:m="http://schemas.openxmlformats.org/officeDocument/2006/math" xmlns:v="urn:schemas-microsoft-com:vml" xmlns:wp14="http://schemas.microsoft.com/office/word/2010/wordprocessingDrawing" xmlns:wp="http://schemas.openxmlformats.org/drawingml/2006/wordprocessingDrawing" xmlns:w10="urn:schemas-microsoft-com:office:word" xmlns:w="http://schemas.openxmlformats.org/wordprocessingml/2006/main" xmlns:w14="http://schemas.microsoft.com/office/word/2010/wordml" xmlns:w15="http://schemas.microsoft.com/office/word/2012/wordml" xmlns:w16cid="http://schemas.microsoft.com/office/word/2016/wordml/cid" xmlns:w16se="http://schemas.microsoft.com/office/word/2015/wordml/symex" xmlns:wpg="http://schemas.microsoft.com/office/word/2010/wordprocessingGroup" xmlns:wpi="http://schemas.microsoft.com/office/word/2010/wordprocessingInk" xmlns:wne="http://schemas.microsoft.com/office/word/2006/wordml" xmlns:wps="http://schemas.microsoft.com/office/word/2010/wordprocessingShape" mc:Ignorable="w14 w15 w16se w16cid wp14">
+<w:ftr xmlns:wpc="http://schemas.microsoft.com/office/word/2010/wordprocessingCanvas" xmlns:cx="http://schemas.microsoft.com/office/drawing/2014/chartex" xmlns:mc="http://schemas.openxmlformats.org/markup-compatibility/2006" xmlns:o="urn:schemas-microsoft-com:office:office" xmlns:r="http://schemas.openxmlformats.org/officeDocument/2006/relationships" xmlns:m="http://schemas.openxmlformats.org/officeDocument/2006/math" xmlns:v="urn:schemas-microsoft-com:vml" xmlns:wp14="http://schemas.microsoft.com/office/word/2010/wordprocessingDrawing" xmlns:wp="http://schemas.openxmlformats.org/drawingml/2006/wordprocessingDrawing" xmlns:w10="urn:schemas-microsoft-com:office:word" xmlns:w="http://schemas.openxmlformats.org/wordprocessingml/2006/main" xmlns:w14="http://schemas.microsoft.com/office/word/2010/wordml" xmlns:w15="http://schemas.microsoft.com/office/word/2012/wordml" xmlns:w16se="http://schemas.microsoft.com/office/word/2015/wordml/symex" xmlns:wpg="http://schemas.microsoft.com/office/word/2010/wordprocessingGroup" xmlns:wpi="http://schemas.microsoft.com/office/word/2010/wordprocessingInk" xmlns:wne="http://schemas.microsoft.com/office/word/2006/wordml" xmlns:wps="http://schemas.microsoft.com/office/word/2010/wordprocessingShape" mc:Ignorable="w14 w15 w16se wp14">
   <w:p>
     <w:pPr>
       <w:pBdr>
@@ -6065,7 +8222,7 @@
       <w:rPr>
         <w:noProof/>
       </w:rPr>
-      <w:t>1</w:t>
+      <w:t>5</w:t>
     </w:r>
     <w:r>
       <w:fldChar w:fldCharType="end"/>
@@ -6075,7 +8232,7 @@
 </file>
 
 <file path=word/footnotes.xml><?xml version="1.0" encoding="utf-8"?>
-<w:footnotes xmlns:wpc="http://schemas.microsoft.com/office/word/2010/wordprocessingCanvas" xmlns:cx="http://schemas.microsoft.com/office/drawing/2014/chartex" xmlns:cx1="http://schemas.microsoft.com/office/drawing/2015/9/8/chartex" xmlns:cx2="http://schemas.microsoft.com/office/drawing/2015/10/21/chartex" xmlns:cx3="http://schemas.microsoft.com/office/drawing/2016/5/9/chartex" xmlns:cx4="http://schemas.microsoft.com/office/drawing/2016/5/10/chartex" xmlns:cx5="http://schemas.microsoft.com/office/drawing/2016/5/11/chartex" xmlns:cx6="http://schemas.microsoft.com/office/drawing/2016/5/12/chartex" xmlns:cx7="http://schemas.microsoft.com/office/drawing/2016/5/13/chartex" xmlns:cx8="http://schemas.microsoft.com/office/drawing/2016/5/14/chartex" xmlns:mc="http://schemas.openxmlformats.org/markup-compatibility/2006" xmlns:aink="http://schemas.microsoft.com/office/drawing/2016/ink" xmlns:am3d="http://schemas.microsoft.com/office/drawing/2017/model3d" xmlns:o="urn:schemas-microsoft-com:office:office" xmlns:r="http://schemas.openxmlformats.org/officeDocument/2006/relationships" xmlns:m="http://schemas.openxmlformats.org/officeDocument/2006/math" xmlns:v="urn:schemas-microsoft-com:vml" xmlns:wp14="http://schemas.microsoft.com/office/word/2010/wordprocessingDrawing" xmlns:wp="http://schemas.openxmlformats.org/drawingml/2006/wordprocessingDrawing" xmlns:w10="urn:schemas-microsoft-com:office:word" xmlns:w="http://schemas.openxmlformats.org/wordprocessingml/2006/main" xmlns:w14="http://schemas.microsoft.com/office/word/2010/wordml" xmlns:w15="http://schemas.microsoft.com/office/word/2012/wordml" xmlns:w16cid="http://schemas.microsoft.com/office/word/2016/wordml/cid" xmlns:w16se="http://schemas.microsoft.com/office/word/2015/wordml/symex" xmlns:wpg="http://schemas.microsoft.com/office/word/2010/wordprocessingGroup" xmlns:wpi="http://schemas.microsoft.com/office/word/2010/wordprocessingInk" xmlns:wne="http://schemas.microsoft.com/office/word/2006/wordml" xmlns:wps="http://schemas.microsoft.com/office/word/2010/wordprocessingShape" mc:Ignorable="w14 w15 w16se w16cid wp14">
+<w:footnotes xmlns:wpc="http://schemas.microsoft.com/office/word/2010/wordprocessingCanvas" xmlns:cx="http://schemas.microsoft.com/office/drawing/2014/chartex" xmlns:mc="http://schemas.openxmlformats.org/markup-compatibility/2006" xmlns:o="urn:schemas-microsoft-com:office:office" xmlns:r="http://schemas.openxmlformats.org/officeDocument/2006/relationships" xmlns:m="http://schemas.openxmlformats.org/officeDocument/2006/math" xmlns:v="urn:schemas-microsoft-com:vml" xmlns:wp14="http://schemas.microsoft.com/office/word/2010/wordprocessingDrawing" xmlns:wp="http://schemas.openxmlformats.org/drawingml/2006/wordprocessingDrawing" xmlns:w10="urn:schemas-microsoft-com:office:word" xmlns:w="http://schemas.openxmlformats.org/wordprocessingml/2006/main" xmlns:w14="http://schemas.microsoft.com/office/word/2010/wordml" xmlns:w15="http://schemas.microsoft.com/office/word/2012/wordml" xmlns:w16se="http://schemas.microsoft.com/office/word/2015/wordml/symex" xmlns:wpg="http://schemas.microsoft.com/office/word/2010/wordprocessingGroup" xmlns:wpi="http://schemas.microsoft.com/office/word/2010/wordprocessingInk" xmlns:wne="http://schemas.microsoft.com/office/word/2006/wordml" xmlns:wps="http://schemas.microsoft.com/office/word/2010/wordprocessingShape" mc:Ignorable="w14 w15 w16se wp14">
   <w:footnote w:type="separator" w:id="-1">
     <w:p>
       <w:pPr>
@@ -6100,7 +8257,7 @@
 </file>
 
 <file path=word/header1.xml><?xml version="1.0" encoding="utf-8"?>
-<w:hdr xmlns:wpc="http://schemas.microsoft.com/office/word/2010/wordprocessingCanvas" xmlns:cx="http://schemas.microsoft.com/office/drawing/2014/chartex" xmlns:cx1="http://schemas.microsoft.com/office/drawing/2015/9/8/chartex" xmlns:cx2="http://schemas.microsoft.com/office/drawing/2015/10/21/chartex" xmlns:cx3="http://schemas.microsoft.com/office/drawing/2016/5/9/chartex" xmlns:cx4="http://schemas.microsoft.com/office/drawing/2016/5/10/chartex" xmlns:cx5="http://schemas.microsoft.com/office/drawing/2016/5/11/chartex" xmlns:cx6="http://schemas.microsoft.com/office/drawing/2016/5/12/chartex" xmlns:cx7="http://schemas.microsoft.com/office/drawing/2016/5/13/chartex" xmlns:cx8="http://schemas.microsoft.com/office/drawing/2016/5/14/chartex" xmlns:mc="http://schemas.openxmlformats.org/markup-compatibility/2006" xmlns:aink="http://schemas.microsoft.com/office/drawing/2016/ink" xmlns:am3d="http://schemas.microsoft.com/office/drawing/2017/model3d" xmlns:o="urn:schemas-microsoft-com:office:office" xmlns:r="http://schemas.openxmlformats.org/officeDocument/2006/relationships" xmlns:m="http://schemas.openxmlformats.org/officeDocument/2006/math" xmlns:v="urn:schemas-microsoft-com:vml" xmlns:wp14="http://schemas.microsoft.com/office/word/2010/wordprocessingDrawing" xmlns:wp="http://schemas.openxmlformats.org/drawingml/2006/wordprocessingDrawing" xmlns:w10="urn:schemas-microsoft-com:office:word" xmlns:w="http://schemas.openxmlformats.org/wordprocessingml/2006/main" xmlns:w14="http://schemas.microsoft.com/office/word/2010/wordml" xmlns:w15="http://schemas.microsoft.com/office/word/2012/wordml" xmlns:w16cid="http://schemas.microsoft.com/office/word/2016/wordml/cid" xmlns:w16se="http://schemas.microsoft.com/office/word/2015/wordml/symex" xmlns:wpg="http://schemas.microsoft.com/office/word/2010/wordprocessingGroup" xmlns:wpi="http://schemas.microsoft.com/office/word/2010/wordprocessingInk" xmlns:wne="http://schemas.microsoft.com/office/word/2006/wordml" xmlns:wps="http://schemas.microsoft.com/office/word/2010/wordprocessingShape" mc:Ignorable="w14 w15 w16se w16cid wp14">
+<w:hdr xmlns:wpc="http://schemas.microsoft.com/office/word/2010/wordprocessingCanvas" xmlns:cx="http://schemas.microsoft.com/office/drawing/2014/chartex" xmlns:mc="http://schemas.openxmlformats.org/markup-compatibility/2006" xmlns:o="urn:schemas-microsoft-com:office:office" xmlns:r="http://schemas.openxmlformats.org/officeDocument/2006/relationships" xmlns:m="http://schemas.openxmlformats.org/officeDocument/2006/math" xmlns:v="urn:schemas-microsoft-com:vml" xmlns:wp14="http://schemas.microsoft.com/office/word/2010/wordprocessingDrawing" xmlns:wp="http://schemas.openxmlformats.org/drawingml/2006/wordprocessingDrawing" xmlns:w10="urn:schemas-microsoft-com:office:word" xmlns:w="http://schemas.openxmlformats.org/wordprocessingml/2006/main" xmlns:w14="http://schemas.microsoft.com/office/word/2010/wordml" xmlns:w15="http://schemas.microsoft.com/office/word/2012/wordml" xmlns:w16se="http://schemas.microsoft.com/office/word/2015/wordml/symex" xmlns:wpg="http://schemas.microsoft.com/office/word/2010/wordprocessingGroup" xmlns:wpi="http://schemas.microsoft.com/office/word/2010/wordprocessingInk" xmlns:wne="http://schemas.microsoft.com/office/word/2006/wordml" xmlns:wps="http://schemas.microsoft.com/office/word/2010/wordprocessingShape" mc:Ignorable="w14 w15 w16se wp14">
   <w:p>
     <w:pPr>
       <w:pBdr>
@@ -6142,7 +8299,7 @@
 </file>
 
 <file path=word/numbering.xml><?xml version="1.0" encoding="utf-8"?>
-<w:numbering xmlns:wpc="http://schemas.microsoft.com/office/word/2010/wordprocessingCanvas" xmlns:cx="http://schemas.microsoft.com/office/drawing/2014/chartex" xmlns:cx1="http://schemas.microsoft.com/office/drawing/2015/9/8/chartex" xmlns:cx2="http://schemas.microsoft.com/office/drawing/2015/10/21/chartex" xmlns:cx3="http://schemas.microsoft.com/office/drawing/2016/5/9/chartex" xmlns:cx4="http://schemas.microsoft.com/office/drawing/2016/5/10/chartex" xmlns:cx5="http://schemas.microsoft.com/office/drawing/2016/5/11/chartex" xmlns:cx6="http://schemas.microsoft.com/office/drawing/2016/5/12/chartex" xmlns:cx7="http://schemas.microsoft.com/office/drawing/2016/5/13/chartex" xmlns:cx8="http://schemas.microsoft.com/office/drawing/2016/5/14/chartex" xmlns:mc="http://schemas.openxmlformats.org/markup-compatibility/2006" xmlns:aink="http://schemas.microsoft.com/office/drawing/2016/ink" xmlns:am3d="http://schemas.microsoft.com/office/drawing/2017/model3d" xmlns:o="urn:schemas-microsoft-com:office:office" xmlns:r="http://schemas.openxmlformats.org/officeDocument/2006/relationships" xmlns:m="http://schemas.openxmlformats.org/officeDocument/2006/math" xmlns:v="urn:schemas-microsoft-com:vml" xmlns:wp14="http://schemas.microsoft.com/office/word/2010/wordprocessingDrawing" xmlns:wp="http://schemas.openxmlformats.org/drawingml/2006/wordprocessingDrawing" xmlns:w10="urn:schemas-microsoft-com:office:word" xmlns:w="http://schemas.openxmlformats.org/wordprocessingml/2006/main" xmlns:w14="http://schemas.microsoft.com/office/word/2010/wordml" xmlns:w15="http://schemas.microsoft.com/office/word/2012/wordml" xmlns:w16cid="http://schemas.microsoft.com/office/word/2016/wordml/cid" xmlns:w16se="http://schemas.microsoft.com/office/word/2015/wordml/symex" xmlns:wpg="http://schemas.microsoft.com/office/word/2010/wordprocessingGroup" xmlns:wpi="http://schemas.microsoft.com/office/word/2010/wordprocessingInk" xmlns:wne="http://schemas.microsoft.com/office/word/2006/wordml" xmlns:wps="http://schemas.microsoft.com/office/word/2010/wordprocessingShape" mc:Ignorable="w14 w15 w16se w16cid wp14">
+<w:numbering xmlns:wpc="http://schemas.microsoft.com/office/word/2010/wordprocessingCanvas" xmlns:cx="http://schemas.microsoft.com/office/drawing/2014/chartex" xmlns:mc="http://schemas.openxmlformats.org/markup-compatibility/2006" xmlns:o="urn:schemas-microsoft-com:office:office" xmlns:r="http://schemas.openxmlformats.org/officeDocument/2006/relationships" xmlns:m="http://schemas.openxmlformats.org/officeDocument/2006/math" xmlns:v="urn:schemas-microsoft-com:vml" xmlns:wp14="http://schemas.microsoft.com/office/word/2010/wordprocessingDrawing" xmlns:wp="http://schemas.openxmlformats.org/drawingml/2006/wordprocessingDrawing" xmlns:w10="urn:schemas-microsoft-com:office:word" xmlns:w="http://schemas.openxmlformats.org/wordprocessingml/2006/main" xmlns:w14="http://schemas.microsoft.com/office/word/2010/wordml" xmlns:w15="http://schemas.microsoft.com/office/word/2012/wordml" xmlns:w16se="http://schemas.microsoft.com/office/word/2015/wordml/symex" xmlns:wpg="http://schemas.microsoft.com/office/word/2010/wordprocessingGroup" xmlns:wpi="http://schemas.microsoft.com/office/word/2010/wordprocessingInk" xmlns:wne="http://schemas.microsoft.com/office/word/2006/wordml" xmlns:wps="http://schemas.microsoft.com/office/word/2010/wordprocessingShape" mc:Ignorable="w14 w15 w16se wp14">
   <w:abstractNum w:abstractNumId="0" w15:restartNumberingAfterBreak="0">
     <w:nsid w:val="605D250D"/>
     <w:multiLevelType w:val="multilevel"/>
@@ -6263,7 +8420,7 @@
 </file>
 
 <file path=word/styles.xml><?xml version="1.0" encoding="utf-8"?>
-<w:styles xmlns:mc="http://schemas.openxmlformats.org/markup-compatibility/2006" xmlns:r="http://schemas.openxmlformats.org/officeDocument/2006/relationships" xmlns:w="http://schemas.openxmlformats.org/wordprocessingml/2006/main" xmlns:w14="http://schemas.microsoft.com/office/word/2010/wordml" xmlns:w15="http://schemas.microsoft.com/office/word/2012/wordml" xmlns:w16cid="http://schemas.microsoft.com/office/word/2016/wordml/cid" xmlns:w16se="http://schemas.microsoft.com/office/word/2015/wordml/symex" mc:Ignorable="w14 w15 w16se w16cid">
+<w:styles xmlns:mc="http://schemas.openxmlformats.org/markup-compatibility/2006" xmlns:r="http://schemas.openxmlformats.org/officeDocument/2006/relationships" xmlns:w="http://schemas.openxmlformats.org/wordprocessingml/2006/main" xmlns:w14="http://schemas.microsoft.com/office/word/2010/wordml" xmlns:w15="http://schemas.microsoft.com/office/word/2012/wordml" xmlns:w16se="http://schemas.microsoft.com/office/word/2015/wordml/symex" mc:Ignorable="w14 w15 w16se">
   <w:docDefaults>
     <w:rPrDefault>
       <w:rPr>
@@ -6281,7 +8438,7 @@
       </w:pPr>
     </w:pPrDefault>
   </w:docDefaults>
-  <w:latentStyles w:defLockedState="0" w:defUIPriority="99" w:defSemiHidden="0" w:defUnhideWhenUsed="0" w:defQFormat="0" w:count="375">
+  <w:latentStyles w:defLockedState="0" w:defUIPriority="99" w:defSemiHidden="0" w:defUnhideWhenUsed="0" w:defQFormat="0" w:count="371">
     <w:lsdException w:name="Normal" w:uiPriority="0" w:qFormat="1"/>
     <w:lsdException w:name="heading 1" w:uiPriority="9" w:qFormat="1"/>
     <w:lsdException w:name="heading 2" w:semiHidden="1" w:uiPriority="9" w:unhideWhenUsed="1" w:qFormat="1"/>
@@ -6653,10 +8810,6 @@
     <w:lsdException w:name="List Table 5 Dark Accent 6" w:uiPriority="50"/>
     <w:lsdException w:name="List Table 6 Colorful Accent 6" w:uiPriority="51"/>
     <w:lsdException w:name="List Table 7 Colorful Accent 6" w:uiPriority="52"/>
-    <w:lsdException w:name="Mention" w:semiHidden="1" w:unhideWhenUsed="1"/>
-    <w:lsdException w:name="Smart Hyperlink" w:semiHidden="1" w:unhideWhenUsed="1"/>
-    <w:lsdException w:name="Hashtag" w:semiHidden="1" w:unhideWhenUsed="1"/>
-    <w:lsdException w:name="Unresolved Mention" w:semiHidden="1" w:unhideWhenUsed="1"/>
   </w:latentStyles>
   <w:style w:type="paragraph" w:default="1" w:styleId="Normal">
     <w:name w:val="Normal"/>

</xml_diff>

<commit_message>
UI update 1200x1920 16:10
</commit_message>
<xml_diff>
--- a/Design.设计/Documents.设计文档/GDD_FULL.docx
+++ b/Design.设计/Documents.设计文档/GDD_FULL.docx
@@ -67,7 +67,6 @@
         </w:rPr>
         <w:t>&lt;</w:t>
       </w:r>
-      <w:proofErr w:type="spellStart"/>
       <w:r>
         <w:rPr>
           <w:rFonts w:asciiTheme="majorHAnsi" w:eastAsia="PMingLiU" w:hAnsiTheme="majorHAnsi" w:cstheme="majorHAnsi"/>
@@ -82,7 +81,6 @@
         </w:rPr>
         <w:t>aleSeekers</w:t>
       </w:r>
-      <w:proofErr w:type="spellEnd"/>
       <w:r>
         <w:rPr>
           <w:rFonts w:asciiTheme="majorHAnsi" w:eastAsia="Calibri" w:hAnsiTheme="majorHAnsi" w:cstheme="majorHAnsi"/>
@@ -2372,42 +2370,13 @@
           <w:rFonts w:hint="eastAsia"/>
           <w:lang w:eastAsia="zh-TW"/>
         </w:rPr>
-        <w:t>Android (</w:t>
-      </w:r>
-      <w:proofErr w:type="spellStart"/>
-      <w:r>
-        <w:rPr>
-          <w:rFonts w:hint="eastAsia"/>
-          <w:lang w:eastAsia="zh-TW"/>
-        </w:rPr>
-        <w:t>TapT</w:t>
-      </w:r>
-      <w:r>
-        <w:rPr>
-          <w:lang w:eastAsia="zh-TW"/>
-        </w:rPr>
-        <w:t>ap</w:t>
-      </w:r>
-      <w:proofErr w:type="spellEnd"/>
-      <w:r>
-        <w:rPr>
-          <w:lang w:eastAsia="zh-TW"/>
-        </w:rPr>
-        <w:t xml:space="preserve">, </w:t>
-      </w:r>
-      <w:proofErr w:type="spellStart"/>
-      <w:r>
-        <w:rPr>
-          <w:lang w:eastAsia="zh-TW"/>
-        </w:rPr>
-        <w:t>GooglePlay</w:t>
-      </w:r>
-      <w:proofErr w:type="spellEnd"/>
-      <w:r>
-        <w:rPr>
-          <w:lang w:eastAsia="zh-TW"/>
-        </w:rPr>
-        <w:t>)</w:t>
+        <w:t>Android (TapT</w:t>
+      </w:r>
+      <w:r>
+        <w:rPr>
+          <w:lang w:eastAsia="zh-TW"/>
+        </w:rPr>
+        <w:t>ap, GooglePlay)</w:t>
       </w:r>
     </w:p>
     <w:p>
@@ -2606,7 +2575,7 @@
         </w:pBdr>
       </w:pPr>
       <w:r>
-        <w:t>&lt;Monetization Type&gt; /Premium, Paid Alpha/Beta/Final, Ad Driven, Micro-transactions, Subscription, etc./</w:t>
+        <w:t xml:space="preserve">&lt;Link to Monetization Document&gt; </w:t>
       </w:r>
     </w:p>
     <w:p>
@@ -2624,7 +2593,7 @@
         </w:pBdr>
       </w:pPr>
       <w:r>
-        <w:t xml:space="preserve">&lt;Link to Monetization Document&gt; </w:t>
+        <w:t>/How do you plan to monetize the game?/</w:t>
       </w:r>
     </w:p>
     <w:p>
@@ -2642,13 +2611,27 @@
         </w:pBdr>
       </w:pPr>
       <w:r>
-        <w:t xml:space="preserve">/How do you plan to monetize the </w:t>
-      </w:r>
-      <w:proofErr w:type="gramStart"/>
-      <w:r>
-        <w:t>game?/</w:t>
-      </w:r>
-      <w:proofErr w:type="gramEnd"/>
+        <w:rPr>
+          <w:rFonts w:hint="eastAsia"/>
+          <w:lang w:eastAsia="zh-TW"/>
+        </w:rPr>
+        <w:t>因為想要繼續遊戲</w:t>
+      </w:r>
+      <w:r>
+        <w:rPr>
+          <w:rFonts w:hint="eastAsia"/>
+          <w:lang w:eastAsia="zh-TW"/>
+        </w:rPr>
+        <w:t>,</w:t>
+      </w:r>
+      <w:r>
+        <w:rPr>
+          <w:lang w:eastAsia="zh-TW"/>
+        </w:rPr>
+        <w:t xml:space="preserve"> </w:t>
+      </w:r>
+      <w:bookmarkStart w:id="6" w:name="_GoBack"/>
+      <w:bookmarkEnd w:id="6"/>
     </w:p>
     <w:p>
       <w:pPr>
@@ -2741,13 +2724,8 @@
         <w:t>花費</w:t>
       </w:r>
       <w:r>
-        <w:t xml:space="preserve">&gt; /How much will it </w:t>
-      </w:r>
-      <w:proofErr w:type="gramStart"/>
-      <w:r>
-        <w:t>cost?/</w:t>
-      </w:r>
-      <w:proofErr w:type="gramEnd"/>
+        <w:t>&gt; /How much will it cost?/</w:t>
+      </w:r>
     </w:p>
     <w:p>
       <w:pPr>
@@ -2779,7 +2757,6 @@
         </w:rPr>
         <w:t>開發週期</w:t>
       </w:r>
-      <w:proofErr w:type="gramStart"/>
       <w:r>
         <w:rPr>
           <w:lang w:eastAsia="zh-TW"/>
@@ -2799,7 +2776,6 @@
         </w:rPr>
         <w:tab/>
       </w:r>
-      <w:proofErr w:type="gramEnd"/>
       <w:r>
         <w:rPr>
           <w:lang w:eastAsia="zh-TW"/>
@@ -3078,7 +3054,6 @@
         </w:rPr>
         <w:t>且上</w:t>
       </w:r>
-      <w:proofErr w:type="spellStart"/>
       <w:r>
         <w:rPr>
           <w:rFonts w:hint="eastAsia"/>
@@ -3103,14 +3078,7 @@
         <w:rPr>
           <w:lang w:eastAsia="zh-TW"/>
         </w:rPr>
-        <w:t>ap</w:t>
-      </w:r>
-      <w:proofErr w:type="spellEnd"/>
-      <w:r>
-        <w:rPr>
-          <w:lang w:eastAsia="zh-TW"/>
-        </w:rPr>
-        <w:t xml:space="preserve"> </w:t>
+        <w:t xml:space="preserve">ap </w:t>
       </w:r>
       <w:r>
         <w:rPr>
@@ -3373,8 +3341,6 @@
         </w:rPr>
         <w:t>RTM &amp; GA</w:t>
       </w:r>
-      <w:bookmarkStart w:id="6" w:name="_GoBack"/>
-      <w:bookmarkEnd w:id="6"/>
     </w:p>
     <w:p>
       <w:pPr>
@@ -5137,19 +5103,11 @@
         <w:rPr>
           <w:rFonts w:eastAsia="Calibri"/>
         </w:rPr>
-        <w:t xml:space="preserve">Pretend that you are pitching your game to an executive in an elevator.  You have less than 60 </w:t>
-      </w:r>
-      <w:proofErr w:type="gramStart"/>
-      <w:r>
-        <w:rPr>
-          <w:rFonts w:eastAsia="Calibri"/>
-        </w:rPr>
-        <w:t>seconds.</w:t>
+        <w:t>Pretend that you are pitching your game to an executive in an elevator.  You have less than 60 seconds.</w:t>
       </w:r>
       <w:r>
         <w:t>/</w:t>
       </w:r>
-      <w:proofErr w:type="gramEnd"/>
     </w:p>
     <w:p>
       <w:pPr>
@@ -5940,21 +5898,7 @@
         <w:rPr>
           <w:rFonts w:eastAsia="Calibri"/>
         </w:rPr>
-        <w:t xml:space="preserve">&lt;The Summary or </w:t>
-      </w:r>
-      <w:proofErr w:type="gramStart"/>
-      <w:r>
-        <w:rPr>
-          <w:rFonts w:eastAsia="Calibri"/>
-        </w:rPr>
-        <w:t>TL;DR</w:t>
-      </w:r>
-      <w:proofErr w:type="gramEnd"/>
-      <w:r>
-        <w:rPr>
-          <w:rFonts w:eastAsia="Calibri"/>
-        </w:rPr>
-        <w:t xml:space="preserve"> version of below&gt;</w:t>
+        <w:t>&lt;The Summary or TL;DR version of below&gt;</w:t>
       </w:r>
     </w:p>
     <w:p>
@@ -6423,13 +6367,8 @@
         </w:pBdr>
       </w:pPr>
       <w:r>
-        <w:t xml:space="preserve">/List required data -  Example: DEM data of the entire </w:t>
-      </w:r>
-      <w:proofErr w:type="gramStart"/>
-      <w:r>
-        <w:t>UK./</w:t>
-      </w:r>
-      <w:proofErr w:type="gramEnd"/>
+        <w:t>/List required data -  Example: DEM data of the entire UK./</w:t>
+      </w:r>
     </w:p>
     <w:p>
       <w:pPr>
@@ -8286,11 +8225,9 @@
     <w:r>
       <w:t>&lt;</w:t>
     </w:r>
-    <w:proofErr w:type="spellStart"/>
     <w:r>
       <w:t>TaleSeekers</w:t>
     </w:r>
-    <w:proofErr w:type="spellEnd"/>
     <w:r>
       <w:t>&gt;</w:t>
     </w:r>

</xml_diff>